<commit_message>
new line at top
</commit_message>
<xml_diff>
--- a/Positioning_Paper_v4.docx
+++ b/Positioning_Paper_v4.docx
@@ -1,16 +1,22 @@
 
 <file path=word/document.xml><?xml version="1.0" encoding="utf-8"?>
-<w:document xmlns:wpc="http://schemas.microsoft.com/office/word/2010/wordprocessingCanvas" xmlns:mo="http://schemas.microsoft.com/office/mac/office/2008/main" xmlns:mc="http://schemas.openxmlformats.org/markup-compatibility/2006" xmlns:mv="urn:schemas-microsoft-com:mac:vml" xmlns:o="urn:schemas-microsoft-com:office:office" xmlns:r="http://schemas.openxmlformats.org/officeDocument/2006/relationships" xmlns:m="http://schemas.openxmlformats.org/officeDocument/2006/math" xmlns:v="urn:schemas-microsoft-com:vml" xmlns:wp14="http://schemas.microsoft.com/office/word/2010/wordprocessingDrawing" xmlns:wp="http://schemas.openxmlformats.org/drawingml/2006/wordprocessingDrawing" xmlns:w10="urn:schemas-microsoft-com:office:word" xmlns:w="http://schemas.openxmlformats.org/wordprocessingml/2006/main" xmlns:w14="http://schemas.microsoft.com/office/word/2010/wordml" xmlns:wpg="http://schemas.microsoft.com/office/word/2010/wordprocessingGroup" xmlns:wpi="http://schemas.microsoft.com/office/word/2010/wordprocessingInk" xmlns:wne="http://schemas.microsoft.com/office/word/2006/wordml" xmlns:wps="http://schemas.microsoft.com/office/word/2010/wordprocessingShape" mc:Ignorable="w14 wp14">
+<w:document xmlns:wpc="http://schemas.microsoft.com/office/word/2010/wordprocessingCanvas" xmlns:mo="http://schemas.microsoft.com/office/mac/office/2008/main" xmlns:mc="http://schemas.openxmlformats.org/markup-compatibility/2006" xmlns:mv="urn:schemas-microsoft-com:mac:vml" xmlns:o="urn:schemas-microsoft-com:office:office" xmlns:r="http://schemas.openxmlformats.org/officeDocument/2006/relationships" xmlns:m="http://schemas.openxmlformats.org/officeDocument/2006/math" xmlns:v="urn:schemas-microsoft-com:vml" xmlns:wp14="http://schemas.microsoft.com/office/word/2010/wordprocessingDrawing" xmlns:wp="http://schemas.openxmlformats.org/drawingml/2006/wordprocessingDrawing" xmlns:w10="urn:schemas-microsoft-com:office:word" xmlns:w="http://schemas.openxmlformats.org/wordprocessingml/2006/main" xmlns:w14="http://schemas.microsoft.com/office/word/2010/wordml" xmlns:w15="http://schemas.microsoft.com/office/word/2012/wordml" xmlns:wpg="http://schemas.microsoft.com/office/word/2010/wordprocessingGroup" xmlns:wpi="http://schemas.microsoft.com/office/word/2010/wordprocessingInk" xmlns:wne="http://schemas.microsoft.com/office/word/2006/wordml" xmlns:wps="http://schemas.microsoft.com/office/word/2010/wordprocessingShape" mc:Ignorable="w14 w15 wp14">
   <w:body>
     <w:p>
       <w:pPr>
         <w:pStyle w:val="Heading1"/>
       </w:pPr>
+      <w:r>
+        <w:t>Positioning Paper</w:t>
+      </w:r>
+    </w:p>
+    <w:p/>
+    <w:p>
+      <w:r>
+        <w:t>Added mew piece to thesis</w:t>
+      </w:r>
       <w:bookmarkStart w:id="0" w:name="_GoBack"/>
       <w:bookmarkEnd w:id="0"/>
-      <w:r>
-        <w:t>Positioning Paper</w:t>
-      </w:r>
     </w:p>
     <w:p/>
     <w:p>
@@ -64,13 +70,8 @@
         <w:t>learning assets ‘for free’ on the web</w:t>
       </w:r>
       <w:r>
-        <w:t xml:space="preserve"> as </w:t>
-      </w:r>
-      <w:proofErr w:type="spellStart"/>
-      <w:r>
-        <w:t>OpenCourseWare</w:t>
-      </w:r>
-      <w:proofErr w:type="spellEnd"/>
+        <w:t xml:space="preserve"> as OpenCourseWare</w:t>
+      </w:r>
       <w:r>
         <w:t>. E</w:t>
       </w:r>
@@ -87,15 +88,7 @@
         <w:t xml:space="preserve"> in any way.</w:t>
       </w:r>
       <w:r>
-        <w:t xml:space="preserve"> I was working at the time in Bristol on a health and social care </w:t>
-      </w:r>
-      <w:proofErr w:type="spellStart"/>
-      <w:r>
-        <w:t>programme</w:t>
-      </w:r>
-      <w:proofErr w:type="spellEnd"/>
-      <w:r>
-        <w:t xml:space="preserve"> for in-work Radiologists, and came into contact with multiple technologies such as VLE’s, video, 3D animations and interactive ‘learning objects’. I was working largely off-script, not informed by literature, creating online, animated textbooks and VLE quizzes, </w:t>
+        <w:t xml:space="preserve"> I was working at the time in Bristol on a health and social care programme for in-work Radiologists, and came into contact with multiple technologies such as VLE’s, video, 3D animations and interactive ‘learning objects’. I was working largely off-script, not informed by literature, creating online, animated textbooks and VLE quizzes, </w:t>
       </w:r>
       <w:r>
         <w:t>of</w:t>
@@ -122,26 +115,10 @@
         <w:t>In this sense, it can be described as ‘blended learning’</w:t>
       </w:r>
       <w:r>
-        <w:t xml:space="preserve">, albeit not formally conceptualized and </w:t>
-      </w:r>
-      <w:proofErr w:type="spellStart"/>
-      <w:r>
-        <w:t>scaffolded</w:t>
-      </w:r>
-      <w:proofErr w:type="spellEnd"/>
-      <w:r>
-        <w:t xml:space="preserve"> as such</w:t>
-      </w:r>
-      <w:r>
-        <w:t xml:space="preserve">. Retrospectively, I wonder now what impact it may have had on the </w:t>
-      </w:r>
-      <w:proofErr w:type="spellStart"/>
-      <w:r>
-        <w:t>programme’s</w:t>
-      </w:r>
-      <w:proofErr w:type="spellEnd"/>
-      <w:r>
-        <w:t xml:space="preserve"> sustainability if these discussions could have been captured online too, in terms of </w:t>
+        <w:t>, albeit not formally conceptualized and scaffolded as such</w:t>
+      </w:r>
+      <w:r>
+        <w:t xml:space="preserve">. Retrospectively, I wonder now what impact it may have had on the programme’s sustainability if these discussions could have been captured online too, in terms of </w:t>
       </w:r>
       <w:r>
         <w:t>widening the</w:t>
@@ -276,7 +253,6 @@
     <w:p/>
     <w:p>
       <w:r>
-        <w:lastRenderedPageBreak/>
         <w:t>MOOCs hit the headlines in around 2011 in the US, and gained a lot of worldwide interest and also some outrageous claims about raising people out of poverty. This has waned during 2013 and 2014; MOOC does not nearly trend so high in Google trends for example</w:t>
       </w:r>
       <w:r>
@@ -316,15 +292,7 @@
         <w:t>partnered</w:t>
       </w:r>
       <w:r>
-        <w:t xml:space="preserve"> with </w:t>
-      </w:r>
-      <w:proofErr w:type="spellStart"/>
-      <w:r>
-        <w:t>FutureLearn</w:t>
-      </w:r>
-      <w:proofErr w:type="spellEnd"/>
-      <w:r>
-        <w:t xml:space="preserve">, a </w:t>
+        <w:t xml:space="preserve"> with FutureLearn, a </w:t>
       </w:r>
       <w:r>
         <w:t xml:space="preserve">MOOC platform </w:t>
@@ -381,15 +349,7 @@
         <w:t>all encompassing</w:t>
       </w:r>
       <w:r>
-        <w:t xml:space="preserve"> regarding LU’s MOOCs, ranging from course design, through to course production and also partner liaison regarding future features and toolsets with </w:t>
-      </w:r>
-      <w:proofErr w:type="spellStart"/>
-      <w:r>
-        <w:t>FutureLearn</w:t>
-      </w:r>
-      <w:proofErr w:type="spellEnd"/>
-      <w:r>
-        <w:t xml:space="preserve"> themselves.</w:t>
+        <w:t xml:space="preserve"> regarding LU’s MOOCs, ranging from course design, through to course production and also partner liaison regarding future features and toolsets with FutureLearn themselves.</w:t>
       </w:r>
       <w:r>
         <w:t xml:space="preserve"> I intend to conduct this research project on MOOCs from the point of view</w:t>
@@ -474,29 +434,8 @@
       <w:r>
         <w:t xml:space="preserve">Peter </w:t>
       </w:r>
-      <w:proofErr w:type="spellStart"/>
-      <w:r>
-        <w:t>Alheit</w:t>
-      </w:r>
-      <w:proofErr w:type="spellEnd"/>
-      <w:r>
-        <w:t xml:space="preserve"> (</w:t>
-      </w:r>
-      <w:proofErr w:type="spellStart"/>
-      <w:r>
-        <w:t>Illeris</w:t>
-      </w:r>
-      <w:proofErr w:type="spellEnd"/>
-      <w:r>
-        <w:t xml:space="preserve">, 2009, </w:t>
-      </w:r>
-      <w:proofErr w:type="spellStart"/>
-      <w:r>
-        <w:t>ch.</w:t>
-      </w:r>
-      <w:proofErr w:type="spellEnd"/>
-      <w:r>
-        <w:t xml:space="preserve"> 8)</w:t>
+      <w:r>
+        <w:t>Alheit (Illeris, 2009, ch. 8)</w:t>
       </w:r>
       <w:r>
         <w:t xml:space="preserve"> describes the sociological context of modern education and the shifting nature </w:t>
@@ -511,26 +450,10 @@
         <w:t>nsformed function of knowledge’. T</w:t>
       </w:r>
       <w:r>
-        <w:t>he challenges for people within this situation is one of ‘</w:t>
-      </w:r>
-      <w:proofErr w:type="spellStart"/>
-      <w:r>
-        <w:t>individualisation</w:t>
-      </w:r>
-      <w:proofErr w:type="spellEnd"/>
-      <w:r>
-        <w:t xml:space="preserve">’ and ‘reflexive </w:t>
-      </w:r>
-      <w:proofErr w:type="spellStart"/>
-      <w:r>
-        <w:t>modernisat</w:t>
-      </w:r>
-      <w:r>
-        <w:t>ion</w:t>
-      </w:r>
-      <w:proofErr w:type="spellEnd"/>
-      <w:r>
-        <w:t>’ (Beck 1992; Giddens, 1991) due to the radical change in the meaning of ‘work’</w:t>
+        <w:t>he challenges for people within this situation is one of ‘individualisation’ and ‘reflexive modernisat</w:t>
+      </w:r>
+      <w:r>
+        <w:t>ion’ (Beck 1992; Giddens, 1991) due to the radical change in the meaning of ‘work’</w:t>
       </w:r>
       <w:r>
         <w:t xml:space="preserve"> and by extension where learning and knowledge fits into this new meaning of ‘work’.</w:t>
@@ -611,206 +534,142 @@
         <w:rPr>
           <w:i/>
         </w:rPr>
-        <w:t xml:space="preserve"> (</w:t>
-      </w:r>
-      <w:proofErr w:type="spellStart"/>
-      <w:r>
+        <w:t xml:space="preserve"> (Alheit, Illeris, 2009)</w:t>
+      </w:r>
+    </w:p>
+    <w:p>
+      <w:pPr>
         <w:rPr>
           <w:i/>
         </w:rPr>
-        <w:t>Alheit</w:t>
-      </w:r>
-      <w:proofErr w:type="spellEnd"/>
-      <w:r>
+      </w:pPr>
+    </w:p>
+    <w:p>
+      <w:r>
+        <w:t>In</w:t>
+      </w:r>
+      <w:r>
+        <w:t xml:space="preserve"> response to this ‘shift’, caused by technolo</w:t>
+      </w:r>
+      <w:r>
+        <w:t xml:space="preserve">gical advances, the </w:t>
+      </w:r>
+      <w:r>
+        <w:t>Internet</w:t>
+      </w:r>
+      <w:r>
+        <w:t xml:space="preserve">, and diversity in individual options </w:t>
+      </w:r>
+      <w:r>
+        <w:t>with</w:t>
+      </w:r>
+      <w:r>
+        <w:t>in</w:t>
+      </w:r>
+      <w:r>
+        <w:t xml:space="preserve"> the </w:t>
+      </w:r>
+      <w:r>
+        <w:t xml:space="preserve">new </w:t>
+      </w:r>
+      <w:r>
+        <w:t xml:space="preserve">virtual economy, </w:t>
+      </w:r>
+      <w:r>
+        <w:t xml:space="preserve">educational </w:t>
+      </w:r>
+      <w:r>
+        <w:t xml:space="preserve">experiences must change from being based around the dissemination of fixed bodies of knowledge, towards a model of continuous exchange between production and management of knowledge. </w:t>
+      </w:r>
+      <w:r>
+        <w:t>‘</w:t>
+      </w:r>
+      <w:r>
+        <w:t>D</w:t>
+      </w:r>
+      <w:r>
+        <w:t xml:space="preserve">oing’ knowledge, </w:t>
+      </w:r>
+      <w:r>
+        <w:t>as in</w:t>
+      </w:r>
+      <w:r>
+        <w:t xml:space="preserve"> the application of knowledge to </w:t>
+      </w:r>
+      <w:r>
+        <w:t>an ever-changing</w:t>
+      </w:r>
+      <w:r>
+        <w:t xml:space="preserve"> </w:t>
+      </w:r>
+      <w:r>
+        <w:t>environment is the new requirement, and s</w:t>
+      </w:r>
+      <w:r>
+        <w:t>elf-managed</w:t>
+      </w:r>
+      <w:r>
+        <w:t>,</w:t>
+      </w:r>
+      <w:r>
+        <w:t xml:space="preserve"> reflexive,</w:t>
+      </w:r>
+      <w:r>
+        <w:t xml:space="preserve"> lifelong learning is the framework through which this process operates. </w:t>
+      </w:r>
+    </w:p>
+    <w:p/>
+    <w:p>
+      <w:pPr>
+        <w:ind w:left="709" w:hanging="426"/>
         <w:rPr>
           <w:i/>
         </w:rPr>
-        <w:t xml:space="preserve">, </w:t>
-      </w:r>
-      <w:proofErr w:type="spellStart"/>
+      </w:pPr>
+      <w:r>
+        <w:tab/>
+      </w:r>
       <w:r>
         <w:rPr>
           <w:i/>
         </w:rPr>
-        <w:t>Illeris</w:t>
-      </w:r>
-      <w:proofErr w:type="spellEnd"/>
+        <w:t>“</w:t>
+      </w:r>
       <w:r>
         <w:rPr>
           <w:i/>
         </w:rPr>
-        <w:t>, 2009)</w:t>
-      </w:r>
-    </w:p>
-    <w:p>
-      <w:pPr>
+        <w:t xml:space="preserve">The key educational question is no longer how certain material can be taught as successfully as possible, but which learning environments can </w:t>
+      </w:r>
+      <w:r>
         <w:rPr>
           <w:i/>
         </w:rPr>
-      </w:pPr>
-    </w:p>
-    <w:p>
-      <w:r>
-        <w:t>In</w:t>
-      </w:r>
-      <w:r>
-        <w:t xml:space="preserve"> response to this ‘shift’, caused by technolo</w:t>
-      </w:r>
-      <w:r>
-        <w:t xml:space="preserve">gical advances, the </w:t>
-      </w:r>
-      <w:r>
-        <w:t>Internet</w:t>
-      </w:r>
-      <w:r>
-        <w:t xml:space="preserve">, and diversity in individual options </w:t>
-      </w:r>
-      <w:r>
-        <w:t>with</w:t>
-      </w:r>
-      <w:r>
-        <w:t>in</w:t>
-      </w:r>
-      <w:r>
-        <w:t xml:space="preserve"> the </w:t>
-      </w:r>
-      <w:r>
-        <w:t xml:space="preserve">new </w:t>
-      </w:r>
-      <w:r>
-        <w:t xml:space="preserve">virtual economy, </w:t>
-      </w:r>
-      <w:r>
-        <w:t xml:space="preserve">educational </w:t>
-      </w:r>
-      <w:r>
-        <w:t xml:space="preserve">experiences must change from being based around the dissemination of fixed bodies of knowledge, towards a model of continuous exchange between production and management of knowledge. </w:t>
-      </w:r>
-      <w:r>
-        <w:t>‘</w:t>
-      </w:r>
-      <w:r>
-        <w:t>D</w:t>
-      </w:r>
-      <w:r>
-        <w:t xml:space="preserve">oing’ knowledge, </w:t>
-      </w:r>
-      <w:r>
-        <w:t>as in</w:t>
-      </w:r>
-      <w:r>
-        <w:t xml:space="preserve"> the application of knowledge to </w:t>
-      </w:r>
-      <w:r>
-        <w:t>an ever-changing</w:t>
-      </w:r>
-      <w:r>
-        <w:t xml:space="preserve"> </w:t>
-      </w:r>
-      <w:r>
-        <w:t>environment is the new requirement, and s</w:t>
-      </w:r>
-      <w:r>
-        <w:t>elf-managed</w:t>
-      </w:r>
-      <w:r>
-        <w:t>,</w:t>
-      </w:r>
-      <w:r>
-        <w:t xml:space="preserve"> reflexive,</w:t>
-      </w:r>
-      <w:r>
-        <w:t xml:space="preserve"> lifelong learning is the framework through which this process operates. </w:t>
-      </w:r>
-    </w:p>
-    <w:p/>
-    <w:p>
-      <w:pPr>
-        <w:ind w:left="709" w:hanging="426"/>
+        <w:t xml:space="preserve">best </w:t>
+      </w:r>
+      <w:r>
         <w:rPr>
           <w:i/>
         </w:rPr>
-      </w:pPr>
-      <w:r>
-        <w:tab/>
+        <w:t>stimulate</w:t>
       </w:r>
       <w:r>
         <w:rPr>
           <w:i/>
         </w:rPr>
-        <w:t>“</w:t>
+        <w:t xml:space="preserve"> self-determined learning – in other words, how learning itself can be learned (Simons, 1992; Smith, 1992)</w:t>
       </w:r>
       <w:r>
         <w:rPr>
           <w:i/>
         </w:rPr>
-        <w:t xml:space="preserve">The key educational question is no longer how certain material can be taught as successfully as possible, but which learning environments can </w:t>
-      </w:r>
-      <w:r>
-        <w:rPr>
-          <w:i/>
-        </w:rPr>
-        <w:t xml:space="preserve">best </w:t>
-      </w:r>
-      <w:r>
-        <w:rPr>
-          <w:i/>
-        </w:rPr>
-        <w:t>stimulate</w:t>
-      </w:r>
-      <w:r>
-        <w:rPr>
-          <w:i/>
-        </w:rPr>
-        <w:t xml:space="preserve"> self-determined learning – in other words, how learning itself can be learned (Simons, 1992; Smith, 1992)</w:t>
-      </w:r>
-      <w:r>
-        <w:rPr>
-          <w:i/>
-        </w:rPr>
-        <w:t xml:space="preserve">” </w:t>
-      </w:r>
-      <w:proofErr w:type="spellStart"/>
-      <w:r>
-        <w:rPr>
-          <w:i/>
-        </w:rPr>
-        <w:t>Alheit</w:t>
-      </w:r>
-      <w:proofErr w:type="spellEnd"/>
-      <w:r>
-        <w:rPr>
-          <w:i/>
-        </w:rPr>
-        <w:t xml:space="preserve"> (</w:t>
-      </w:r>
-      <w:proofErr w:type="spellStart"/>
-      <w:r>
-        <w:rPr>
-          <w:i/>
-        </w:rPr>
-        <w:t>Illeris</w:t>
-      </w:r>
-      <w:proofErr w:type="spellEnd"/>
-      <w:r>
-        <w:rPr>
-          <w:i/>
-        </w:rPr>
-        <w:t>, 2009)</w:t>
-      </w:r>
-    </w:p>
-    <w:p/>
-    <w:p>
-      <w:r>
-        <w:t xml:space="preserve">In summary, knowledge means something new; it has ever-decreasing cycles of utility; self-managed, lifelong learning needs to take over from ‘traditional’ learning </w:t>
-      </w:r>
-      <w:proofErr w:type="spellStart"/>
-      <w:r>
-        <w:t>programmes</w:t>
-      </w:r>
-      <w:proofErr w:type="spellEnd"/>
-      <w:r>
-        <w:t xml:space="preserve"> and individu</w:t>
+        <w:t>” Alheit (Illeris, 2009)</w:t>
+      </w:r>
+    </w:p>
+    <w:p/>
+    <w:p>
+      <w:r>
+        <w:t>In summary, knowledge means something new; it has ever-decreasing cycles of utility; self-managed, lifelong learning needs to take over from ‘traditional’ learning programmes and individu</w:t>
       </w:r>
       <w:r>
         <w:t>al learning needs to be social-</w:t>
@@ -1023,7 +882,7 @@
                     </pic:cNvPicPr>
                   </pic:nvPicPr>
                   <pic:blipFill>
-                    <a:blip r:embed="rId8">
+                    <a:blip r:embed="rId7">
                       <a:extLst>
                         <a:ext uri="{28A0092B-C50C-407E-A947-70E740481C1C}">
                           <a14:useLocalDpi xmlns:a14="http://schemas.microsoft.com/office/drawing/2010/main" val="0"/>
@@ -1067,7 +926,7 @@
       <w:pPr>
         <w:jc w:val="center"/>
       </w:pPr>
-      <w:hyperlink r:id="rId9" w:history="1">
+      <w:hyperlink r:id="rId8" w:history="1">
         <w:r>
           <w:rPr>
             <w:rStyle w:val="Hyperlink"/>
@@ -1323,17 +1182,9 @@
     <w:p/>
     <w:p>
       <w:r>
-        <w:t xml:space="preserve">The 7C’s of course design – </w:t>
-      </w:r>
-      <w:proofErr w:type="spellStart"/>
-      <w:r>
-        <w:t>Uni</w:t>
-      </w:r>
-      <w:proofErr w:type="spellEnd"/>
-      <w:r>
-        <w:t xml:space="preserve"> of Leicester - </w:t>
-      </w:r>
-      <w:hyperlink r:id="rId10" w:history="1">
+        <w:t xml:space="preserve">The 7C’s of course design – Uni of Leicester - </w:t>
+      </w:r>
+      <w:hyperlink r:id="rId9" w:history="1">
         <w:r>
           <w:rPr>
             <w:rStyle w:val="Hyperlink"/>
@@ -1354,40 +1205,16 @@
         <w:t xml:space="preserve">MOOCs already? </w:t>
       </w:r>
       <w:r>
-        <w:t>(</w:t>
-      </w:r>
-      <w:proofErr w:type="spellStart"/>
-      <w:r>
-        <w:t>Gillani</w:t>
-      </w:r>
-      <w:proofErr w:type="spellEnd"/>
-      <w:r>
-        <w:t xml:space="preserve">, </w:t>
+        <w:t xml:space="preserve">(Gillani, </w:t>
       </w:r>
       <w:r>
         <w:t xml:space="preserve">2013, </w:t>
       </w:r>
       <w:r>
-        <w:t xml:space="preserve">2014; </w:t>
-      </w:r>
-      <w:proofErr w:type="spellStart"/>
-      <w:r>
-        <w:t>Kizilcec</w:t>
-      </w:r>
-      <w:proofErr w:type="spellEnd"/>
-      <w:r>
-        <w:t>, 2013; Anderson, 2014</w:t>
-      </w:r>
-      <w:r>
-        <w:t xml:space="preserve">; </w:t>
-      </w:r>
-      <w:proofErr w:type="spellStart"/>
-      <w:r>
-        <w:t>Clow</w:t>
-      </w:r>
-      <w:proofErr w:type="spellEnd"/>
-      <w:r>
-        <w:t>, 2013</w:t>
+        <w:t>2014; Kizilcec, 2013; Anderson, 2014</w:t>
+      </w:r>
+      <w:r>
+        <w:t>; Clow, 2013</w:t>
       </w:r>
       <w:r>
         <w:t>)</w:t>
@@ -1422,13 +1249,8 @@
     </w:p>
     <w:p/>
     <w:p>
-      <w:proofErr w:type="spellStart"/>
-      <w:r>
-        <w:t>Lipman</w:t>
-      </w:r>
-      <w:proofErr w:type="spellEnd"/>
-      <w:r>
-        <w:t xml:space="preserve">  (1991) – Community is valuable if not necessary for educational experience if critical thinking and deep learning is an outcome.</w:t>
+      <w:r>
+        <w:t>Lipman  (1991) – Community is valuable if not necessary for educational experience if critical thinking and deep learning is an outcome.</w:t>
       </w:r>
     </w:p>
     <w:p/>
@@ -1440,11 +1262,7 @@
     <w:p/>
     <w:p>
       <w:r>
-        <w:t>Knowledge Construction (</w:t>
-      </w:r>
-      <w:proofErr w:type="spellStart"/>
-      <w:r>
-        <w:t>Guna</w:t>
+        <w:t>Knowledge Construction (Guna</w:t>
       </w:r>
       <w:r>
         <w:t>w</w:t>
@@ -1456,11 +1274,7 @@
         <w:t>d</w:t>
       </w:r>
       <w:r>
-        <w:t>ena</w:t>
-      </w:r>
-      <w:proofErr w:type="spellEnd"/>
-      <w:r>
-        <w:t>, 199</w:t>
+        <w:t>ena, 199</w:t>
       </w:r>
       <w:r>
         <w:t>7</w:t>
@@ -1475,15 +1289,7 @@
     <w:p/>
     <w:p>
       <w:r>
-        <w:t>Social Presence (</w:t>
-      </w:r>
-      <w:proofErr w:type="spellStart"/>
-      <w:r>
-        <w:t>Gunawardena</w:t>
-      </w:r>
-      <w:proofErr w:type="spellEnd"/>
-      <w:r>
-        <w:t>, 1995; Garrison, 1997) – Cognitive presence is more easily sustained when a significant degree of social presence has been established</w:t>
+        <w:t>Social Presence (Gunawardena, 1995; Garrison, 1997) – Cognitive presence is more easily sustained when a significant degree of social presence has been established</w:t>
       </w:r>
     </w:p>
     <w:sectPr>
@@ -1497,7 +1303,7 @@
 </file>
 
 <file path=word/endnotes.xml><?xml version="1.0" encoding="utf-8"?>
-<w:endnotes xmlns:wpc="http://schemas.microsoft.com/office/word/2010/wordprocessingCanvas" xmlns:mo="http://schemas.microsoft.com/office/mac/office/2008/main" xmlns:mc="http://schemas.openxmlformats.org/markup-compatibility/2006" xmlns:mv="urn:schemas-microsoft-com:mac:vml" xmlns:o="urn:schemas-microsoft-com:office:office" xmlns:r="http://schemas.openxmlformats.org/officeDocument/2006/relationships" xmlns:m="http://schemas.openxmlformats.org/officeDocument/2006/math" xmlns:v="urn:schemas-microsoft-com:vml" xmlns:wp14="http://schemas.microsoft.com/office/word/2010/wordprocessingDrawing" xmlns:wp="http://schemas.openxmlformats.org/drawingml/2006/wordprocessingDrawing" xmlns:w10="urn:schemas-microsoft-com:office:word" xmlns:w="http://schemas.openxmlformats.org/wordprocessingml/2006/main" xmlns:w14="http://schemas.microsoft.com/office/word/2010/wordml" xmlns:wpg="http://schemas.microsoft.com/office/word/2010/wordprocessingGroup" xmlns:wpi="http://schemas.microsoft.com/office/word/2010/wordprocessingInk" xmlns:wne="http://schemas.microsoft.com/office/word/2006/wordml" xmlns:wps="http://schemas.microsoft.com/office/word/2010/wordprocessingShape" mc:Ignorable="w14 wp14">
+<w:endnotes xmlns:wpc="http://schemas.microsoft.com/office/word/2010/wordprocessingCanvas" xmlns:mo="http://schemas.microsoft.com/office/mac/office/2008/main" xmlns:mc="http://schemas.openxmlformats.org/markup-compatibility/2006" xmlns:mv="urn:schemas-microsoft-com:mac:vml" xmlns:o="urn:schemas-microsoft-com:office:office" xmlns:r="http://schemas.openxmlformats.org/officeDocument/2006/relationships" xmlns:m="http://schemas.openxmlformats.org/officeDocument/2006/math" xmlns:v="urn:schemas-microsoft-com:vml" xmlns:wp14="http://schemas.microsoft.com/office/word/2010/wordprocessingDrawing" xmlns:wp="http://schemas.openxmlformats.org/drawingml/2006/wordprocessingDrawing" xmlns:w10="urn:schemas-microsoft-com:office:word" xmlns:w="http://schemas.openxmlformats.org/wordprocessingml/2006/main" xmlns:w14="http://schemas.microsoft.com/office/word/2010/wordml" xmlns:w15="http://schemas.microsoft.com/office/word/2012/wordml" xmlns:wpg="http://schemas.microsoft.com/office/word/2010/wordprocessingGroup" xmlns:wpi="http://schemas.microsoft.com/office/word/2010/wordprocessingInk" xmlns:wne="http://schemas.microsoft.com/office/word/2006/wordml" xmlns:wps="http://schemas.microsoft.com/office/word/2010/wordprocessingShape" mc:Ignorable="w14 w15 wp14">
   <w:endnote w:type="separator" w:id="-1">
     <w:p>
       <w:r>
@@ -1516,7 +1322,7 @@
 </file>
 
 <file path=word/footnotes.xml><?xml version="1.0" encoding="utf-8"?>
-<w:footnotes xmlns:wpc="http://schemas.microsoft.com/office/word/2010/wordprocessingCanvas" xmlns:mo="http://schemas.microsoft.com/office/mac/office/2008/main" xmlns:mc="http://schemas.openxmlformats.org/markup-compatibility/2006" xmlns:mv="urn:schemas-microsoft-com:mac:vml" xmlns:o="urn:schemas-microsoft-com:office:office" xmlns:r="http://schemas.openxmlformats.org/officeDocument/2006/relationships" xmlns:m="http://schemas.openxmlformats.org/officeDocument/2006/math" xmlns:v="urn:schemas-microsoft-com:vml" xmlns:wp14="http://schemas.microsoft.com/office/word/2010/wordprocessingDrawing" xmlns:wp="http://schemas.openxmlformats.org/drawingml/2006/wordprocessingDrawing" xmlns:w10="urn:schemas-microsoft-com:office:word" xmlns:w="http://schemas.openxmlformats.org/wordprocessingml/2006/main" xmlns:w14="http://schemas.microsoft.com/office/word/2010/wordml" xmlns:wpg="http://schemas.microsoft.com/office/word/2010/wordprocessingGroup" xmlns:wpi="http://schemas.microsoft.com/office/word/2010/wordprocessingInk" xmlns:wne="http://schemas.microsoft.com/office/word/2006/wordml" xmlns:wps="http://schemas.microsoft.com/office/word/2010/wordprocessingShape" mc:Ignorable="w14 wp14">
+<w:footnotes xmlns:wpc="http://schemas.microsoft.com/office/word/2010/wordprocessingCanvas" xmlns:mo="http://schemas.microsoft.com/office/mac/office/2008/main" xmlns:mc="http://schemas.openxmlformats.org/markup-compatibility/2006" xmlns:mv="urn:schemas-microsoft-com:mac:vml" xmlns:o="urn:schemas-microsoft-com:office:office" xmlns:r="http://schemas.openxmlformats.org/officeDocument/2006/relationships" xmlns:m="http://schemas.openxmlformats.org/officeDocument/2006/math" xmlns:v="urn:schemas-microsoft-com:vml" xmlns:wp14="http://schemas.microsoft.com/office/word/2010/wordprocessingDrawing" xmlns:wp="http://schemas.openxmlformats.org/drawingml/2006/wordprocessingDrawing" xmlns:w10="urn:schemas-microsoft-com:office:word" xmlns:w="http://schemas.openxmlformats.org/wordprocessingml/2006/main" xmlns:w14="http://schemas.microsoft.com/office/word/2010/wordml" xmlns:w15="http://schemas.microsoft.com/office/word/2012/wordml" xmlns:wpg="http://schemas.microsoft.com/office/word/2010/wordprocessingGroup" xmlns:wpi="http://schemas.microsoft.com/office/word/2010/wordprocessingInk" xmlns:wne="http://schemas.microsoft.com/office/word/2006/wordml" xmlns:wps="http://schemas.microsoft.com/office/word/2010/wordprocessingShape" mc:Ignorable="w14 w15 wp14">
   <w:footnote w:type="separator" w:id="-1">
     <w:p>
       <w:r>
@@ -1562,7 +1368,7 @@
 </file>
 
 <file path=word/numbering.xml><?xml version="1.0" encoding="utf-8"?>
-<w:numbering xmlns:wpc="http://schemas.microsoft.com/office/word/2010/wordprocessingCanvas" xmlns:mo="http://schemas.microsoft.com/office/mac/office/2008/main" xmlns:mc="http://schemas.openxmlformats.org/markup-compatibility/2006" xmlns:mv="urn:schemas-microsoft-com:mac:vml" xmlns:o="urn:schemas-microsoft-com:office:office" xmlns:r="http://schemas.openxmlformats.org/officeDocument/2006/relationships" xmlns:m="http://schemas.openxmlformats.org/officeDocument/2006/math" xmlns:v="urn:schemas-microsoft-com:vml" xmlns:wp14="http://schemas.microsoft.com/office/word/2010/wordprocessingDrawing" xmlns:wp="http://schemas.openxmlformats.org/drawingml/2006/wordprocessingDrawing" xmlns:w10="urn:schemas-microsoft-com:office:word" xmlns:w="http://schemas.openxmlformats.org/wordprocessingml/2006/main" xmlns:w14="http://schemas.microsoft.com/office/word/2010/wordml" xmlns:wpg="http://schemas.microsoft.com/office/word/2010/wordprocessingGroup" xmlns:wpi="http://schemas.microsoft.com/office/word/2010/wordprocessingInk" xmlns:wne="http://schemas.microsoft.com/office/word/2006/wordml" xmlns:wps="http://schemas.microsoft.com/office/word/2010/wordprocessingShape" mc:Ignorable="w14 wp14">
+<w:numbering xmlns:wpc="http://schemas.microsoft.com/office/word/2010/wordprocessingCanvas" xmlns:mo="http://schemas.microsoft.com/office/mac/office/2008/main" xmlns:mc="http://schemas.openxmlformats.org/markup-compatibility/2006" xmlns:mv="urn:schemas-microsoft-com:mac:vml" xmlns:o="urn:schemas-microsoft-com:office:office" xmlns:r="http://schemas.openxmlformats.org/officeDocument/2006/relationships" xmlns:m="http://schemas.openxmlformats.org/officeDocument/2006/math" xmlns:v="urn:schemas-microsoft-com:vml" xmlns:wp14="http://schemas.microsoft.com/office/word/2010/wordprocessingDrawing" xmlns:wp="http://schemas.openxmlformats.org/drawingml/2006/wordprocessingDrawing" xmlns:w10="urn:schemas-microsoft-com:office:word" xmlns:w="http://schemas.openxmlformats.org/wordprocessingml/2006/main" xmlns:w14="http://schemas.microsoft.com/office/word/2010/wordml" xmlns:w15="http://schemas.microsoft.com/office/word/2012/wordml" xmlns:wpg="http://schemas.microsoft.com/office/word/2010/wordprocessingGroup" xmlns:wpi="http://schemas.microsoft.com/office/word/2010/wordprocessingInk" xmlns:wne="http://schemas.microsoft.com/office/word/2006/wordml" xmlns:wps="http://schemas.microsoft.com/office/word/2010/wordprocessingShape" mc:Ignorable="w14 w15 wp14">
   <w:abstractNum w:abstractNumId="0">
     <w:nsid w:val="27157A4E"/>
     <w:multiLevelType w:val="hybridMultilevel"/>
@@ -1683,7 +1489,7 @@
 </file>
 
 <file path=word/styles.xml><?xml version="1.0" encoding="utf-8"?>
-<w:styles xmlns:mc="http://schemas.openxmlformats.org/markup-compatibility/2006" xmlns:r="http://schemas.openxmlformats.org/officeDocument/2006/relationships" xmlns:w="http://schemas.openxmlformats.org/wordprocessingml/2006/main" xmlns:w14="http://schemas.microsoft.com/office/word/2010/wordml" mc:Ignorable="w14">
+<w:styles xmlns:mc="http://schemas.openxmlformats.org/markup-compatibility/2006" xmlns:r="http://schemas.openxmlformats.org/officeDocument/2006/relationships" xmlns:w="http://schemas.openxmlformats.org/wordprocessingml/2006/main" xmlns:w14="http://schemas.microsoft.com/office/word/2010/wordml" xmlns:w15="http://schemas.microsoft.com/office/word/2012/wordml" mc:Ignorable="w14 w15">
   <w:docDefaults>
     <w:rPrDefault>
       <w:rPr>
@@ -1695,448 +1501,387 @@
     </w:rPrDefault>
     <w:pPrDefault/>
   </w:docDefaults>
-  <w:latentStyles w:defLockedState="0" w:defUIPriority="99" w:defSemiHidden="1" w:defUnhideWhenUsed="1" w:defQFormat="0" w:count="276">
-    <w:lsdException w:name="Normal" w:semiHidden="0" w:uiPriority="0" w:unhideWhenUsed="0" w:qFormat="1"/>
-    <w:lsdException w:name="heading 1" w:semiHidden="0" w:uiPriority="9" w:unhideWhenUsed="0" w:qFormat="1"/>
-    <w:lsdException w:name="heading 2" w:uiPriority="9" w:qFormat="1"/>
-    <w:lsdException w:name="heading 3" w:uiPriority="9" w:qFormat="1"/>
-    <w:lsdException w:name="heading 4" w:uiPriority="9" w:qFormat="1"/>
-    <w:lsdException w:name="heading 5" w:uiPriority="9" w:qFormat="1"/>
-    <w:lsdException w:name="heading 6" w:uiPriority="9" w:qFormat="1"/>
-    <w:lsdException w:name="heading 7" w:uiPriority="9" w:qFormat="1"/>
-    <w:lsdException w:name="heading 8" w:uiPriority="9" w:qFormat="1"/>
-    <w:lsdException w:name="heading 9" w:uiPriority="9" w:qFormat="1"/>
-    <w:lsdException w:name="toc 1" w:uiPriority="39"/>
-    <w:lsdException w:name="toc 2" w:uiPriority="39"/>
-    <w:lsdException w:name="toc 3" w:uiPriority="39"/>
-    <w:lsdException w:name="toc 4" w:uiPriority="39"/>
-    <w:lsdException w:name="toc 5" w:uiPriority="39"/>
-    <w:lsdException w:name="toc 6" w:uiPriority="39"/>
-    <w:lsdException w:name="toc 7" w:uiPriority="39"/>
-    <w:lsdException w:name="toc 8" w:uiPriority="39"/>
-    <w:lsdException w:name="toc 9" w:uiPriority="39"/>
-    <w:lsdException w:name="caption" w:uiPriority="35" w:qFormat="1"/>
-    <w:lsdException w:name="Title" w:semiHidden="0" w:uiPriority="10" w:unhideWhenUsed="0" w:qFormat="1"/>
-    <w:lsdException w:name="Default Paragraph Font" w:uiPriority="1"/>
-    <w:lsdException w:name="Subtitle" w:semiHidden="0" w:uiPriority="11" w:unhideWhenUsed="0" w:qFormat="1"/>
-    <w:lsdException w:name="Strong" w:semiHidden="0" w:uiPriority="22" w:unhideWhenUsed="0" w:qFormat="1"/>
-    <w:lsdException w:name="Emphasis" w:semiHidden="0" w:uiPriority="20" w:unhideWhenUsed="0" w:qFormat="1"/>
-    <w:lsdException w:name="Table Grid" w:semiHidden="0" w:uiPriority="59" w:unhideWhenUsed="0"/>
-    <w:lsdException w:name="Placeholder Text" w:unhideWhenUsed="0"/>
-    <w:lsdException w:name="No Spacing" w:semiHidden="0" w:uiPriority="1" w:unhideWhenUsed="0" w:qFormat="1"/>
-    <w:lsdException w:name="Light Shading" w:semiHidden="0" w:uiPriority="60" w:unhideWhenUsed="0"/>
-    <w:lsdException w:name="Light List" w:semiHidden="0" w:uiPriority="61" w:unhideWhenUsed="0"/>
-    <w:lsdException w:name="Light Grid" w:semiHidden="0" w:uiPriority="62" w:unhideWhenUsed="0"/>
-    <w:lsdException w:name="Medium Shading 1" w:semiHidden="0" w:uiPriority="63" w:unhideWhenUsed="0"/>
-    <w:lsdException w:name="Medium Shading 2" w:semiHidden="0" w:uiPriority="64" w:unhideWhenUsed="0"/>
-    <w:lsdException w:name="Medium List 1" w:semiHidden="0" w:uiPriority="65" w:unhideWhenUsed="0"/>
-    <w:lsdException w:name="Medium List 2" w:semiHidden="0" w:uiPriority="66" w:unhideWhenUsed="0"/>
-    <w:lsdException w:name="Medium Grid 1" w:semiHidden="0" w:uiPriority="67" w:unhideWhenUsed="0"/>
-    <w:lsdException w:name="Medium Grid 2" w:semiHidden="0" w:uiPriority="68" w:unhideWhenUsed="0"/>
-    <w:lsdException w:name="Medium Grid 3" w:semiHidden="0" w:uiPriority="69" w:unhideWhenUsed="0"/>
-    <w:lsdException w:name="Dark List" w:semiHidden="0" w:uiPriority="70" w:unhideWhenUsed="0"/>
-    <w:lsdException w:name="Colorful Shading" w:semiHidden="0" w:uiPriority="71" w:unhideWhenUsed="0"/>
-    <w:lsdException w:name="Colorful List" w:semiHidden="0" w:uiPriority="72" w:unhideWhenUsed="0"/>
-    <w:lsdException w:name="Colorful Grid" w:semiHidden="0" w:uiPriority="73" w:unhideWhenUsed="0"/>
-    <w:lsdException w:name="Light Shading Accent 1" w:semiHidden="0" w:uiPriority="60" w:unhideWhenUsed="0"/>
-    <w:lsdException w:name="Light List Accent 1" w:semiHidden="0" w:uiPriority="61" w:unhideWhenUsed="0"/>
-    <w:lsdException w:name="Light Grid Accent 1" w:semiHidden="0" w:uiPriority="62" w:unhideWhenUsed="0"/>
-    <w:lsdException w:name="Medium Shading 1 Accent 1" w:semiHidden="0" w:uiPriority="63" w:unhideWhenUsed="0"/>
-    <w:lsdException w:name="Medium Shading 2 Accent 1" w:semiHidden="0" w:uiPriority="64" w:unhideWhenUsed="0"/>
-    <w:lsdException w:name="Medium List 1 Accent 1" w:semiHidden="0" w:uiPriority="65" w:unhideWhenUsed="0"/>
-    <w:lsdException w:name="Revision" w:unhideWhenUsed="0"/>
-    <w:lsdException w:name="List Paragraph" w:semiHidden="0" w:uiPriority="34" w:unhideWhenUsed="0" w:qFormat="1"/>
-    <w:lsdException w:name="Quote" w:semiHidden="0" w:uiPriority="29" w:unhideWhenUsed="0" w:qFormat="1"/>
-    <w:lsdException w:name="Intense Quote" w:semiHidden="0" w:uiPriority="30" w:unhideWhenUsed="0" w:qFormat="1"/>
-    <w:lsdException w:name="Medium List 2 Accent 1" w:semiHidden="0" w:uiPriority="66" w:unhideWhenUsed="0"/>
-    <w:lsdException w:name="Medium Grid 1 Accent 1" w:semiHidden="0" w:uiPriority="67" w:unhideWhenUsed="0"/>
-    <w:lsdException w:name="Medium Grid 2 Accent 1" w:semiHidden="0" w:uiPriority="68" w:unhideWhenUsed="0"/>
-    <w:lsdException w:name="Medium Grid 3 Accent 1" w:semiHidden="0" w:uiPriority="69" w:unhideWhenUsed="0"/>
-    <w:lsdException w:name="Dark List Accent 1" w:semiHidden="0" w:uiPriority="70" w:unhideWhenUsed="0"/>
-    <w:lsdException w:name="Colorful Shading Accent 1" w:semiHidden="0" w:uiPriority="71" w:unhideWhenUsed="0"/>
-    <w:lsdException w:name="Colorful List Accent 1" w:semiHidden="0" w:uiPriority="72" w:unhideWhenUsed="0"/>
-    <w:lsdException w:name="Colorful Grid Accent 1" w:semiHidden="0" w:uiPriority="73" w:unhideWhenUsed="0"/>
-    <w:lsdException w:name="Light Shading Accent 2" w:semiHidden="0" w:uiPriority="60" w:unhideWhenUsed="0"/>
-    <w:lsdException w:name="Light List Accent 2" w:semiHidden="0" w:uiPriority="61" w:unhideWhenUsed="0"/>
-    <w:lsdException w:name="Light Grid Accent 2" w:semiHidden="0" w:uiPriority="62" w:unhideWhenUsed="0"/>
-    <w:lsdException w:name="Medium Shading 1 Accent 2" w:semiHidden="0" w:uiPriority="63" w:unhideWhenUsed="0"/>
-    <w:lsdException w:name="Medium Shading 2 Accent 2" w:semiHidden="0" w:uiPriority="64" w:unhideWhenUsed="0"/>
-    <w:lsdException w:name="Medium List 1 Accent 2" w:semiHidden="0" w:uiPriority="65" w:unhideWhenUsed="0"/>
-    <w:lsdException w:name="Medium List 2 Accent 2" w:semiHidden="0" w:uiPriority="66" w:unhideWhenUsed="0"/>
-    <w:lsdException w:name="Medium Grid 1 Accent 2" w:semiHidden="0" w:uiPriority="67" w:unhideWhenUsed="0"/>
-    <w:lsdException w:name="Medium Grid 2 Accent 2" w:semiHidden="0" w:uiPriority="68" w:unhideWhenUsed="0"/>
-    <w:lsdException w:name="Medium Grid 3 Accent 2" w:semiHidden="0" w:uiPriority="69" w:unhideWhenUsed="0"/>
-    <w:lsdException w:name="Dark List Accent 2" w:semiHidden="0" w:uiPriority="70" w:unhideWhenUsed="0"/>
-    <w:lsdException w:name="Colorful Shading Accent 2" w:semiHidden="0" w:uiPriority="71" w:unhideWhenUsed="0"/>
-    <w:lsdException w:name="Colorful List Accent 2" w:semiHidden="0" w:uiPriority="72" w:unhideWhenUsed="0"/>
-    <w:lsdException w:name="Colorful Grid Accent 2" w:semiHidden="0" w:uiPriority="73" w:unhideWhenUsed="0"/>
-    <w:lsdException w:name="Light Shading Accent 3" w:semiHidden="0" w:uiPriority="60" w:unhideWhenUsed="0"/>
-    <w:lsdException w:name="Light List Accent 3" w:semiHidden="0" w:uiPriority="61" w:unhideWhenUsed="0"/>
-    <w:lsdException w:name="Light Grid Accent 3" w:semiHidden="0" w:uiPriority="62" w:unhideWhenUsed="0"/>
-    <w:lsdException w:name="Medium Shading 1 Accent 3" w:semiHidden="0" w:uiPriority="63" w:unhideWhenUsed="0"/>
-    <w:lsdException w:name="Medium Shading 2 Accent 3" w:semiHidden="0" w:uiPriority="64" w:unhideWhenUsed="0"/>
-    <w:lsdException w:name="Medium List 1 Accent 3" w:semiHidden="0" w:uiPriority="65" w:unhideWhenUsed="0"/>
-    <w:lsdException w:name="Medium List 2 Accent 3" w:semiHidden="0" w:uiPriority="66" w:unhideWhenUsed="0"/>
-    <w:lsdException w:name="Medium Grid 1 Accent 3" w:semiHidden="0" w:uiPriority="67" w:unhideWhenUsed="0"/>
-    <w:lsdException w:name="Medium Grid 2 Accent 3" w:semiHidden="0" w:uiPriority="68" w:unhideWhenUsed="0"/>
-    <w:lsdException w:name="Medium Grid 3 Accent 3" w:semiHidden="0" w:uiPriority="69" w:unhideWhenUsed="0"/>
-    <w:lsdException w:name="Dark List Accent 3" w:semiHidden="0" w:uiPriority="70" w:unhideWhenUsed="0"/>
-    <w:lsdException w:name="Colorful Shading Accent 3" w:semiHidden="0" w:uiPriority="71" w:unhideWhenUsed="0"/>
-    <w:lsdException w:name="Colorful List Accent 3" w:semiHidden="0" w:uiPriority="72" w:unhideWhenUsed="0"/>
-    <w:lsdException w:name="Colorful Grid Accent 3" w:semiHidden="0" w:uiPriority="73" w:unhideWhenUsed="0"/>
-    <w:lsdException w:name="Light Shading Accent 4" w:semiHidden="0" w:uiPriority="60" w:unhideWhenUsed="0"/>
-    <w:lsdException w:name="Light List Accent 4" w:semiHidden="0" w:uiPriority="61" w:unhideWhenUsed="0"/>
-    <w:lsdException w:name="Light Grid Accent 4" w:semiHidden="0" w:uiPriority="62" w:unhideWhenUsed="0"/>
-    <w:lsdException w:name="Medium Shading 1 Accent 4" w:semiHidden="0" w:uiPriority="63" w:unhideWhenUsed="0"/>
-    <w:lsdException w:name="Medium Shading 2 Accent 4" w:semiHidden="0" w:uiPriority="64" w:unhideWhenUsed="0"/>
-    <w:lsdException w:name="Medium List 1 Accent 4" w:semiHidden="0" w:uiPriority="65" w:unhideWhenUsed="0"/>
-    <w:lsdException w:name="Medium List 2 Accent 4" w:semiHidden="0" w:uiPriority="66" w:unhideWhenUsed="0"/>
-    <w:lsdException w:name="Medium Grid 1 Accent 4" w:semiHidden="0" w:uiPriority="67" w:unhideWhenUsed="0"/>
-    <w:lsdException w:name="Medium Grid 2 Accent 4" w:semiHidden="0" w:uiPriority="68" w:unhideWhenUsed="0"/>
-    <w:lsdException w:name="Medium Grid 3 Accent 4" w:semiHidden="0" w:uiPriority="69" w:unhideWhenUsed="0"/>
-    <w:lsdException w:name="Dark List Accent 4" w:semiHidden="0" w:uiPriority="70" w:unhideWhenUsed="0"/>
-    <w:lsdException w:name="Colorful Shading Accent 4" w:semiHidden="0" w:uiPriority="71" w:unhideWhenUsed="0"/>
-    <w:lsdException w:name="Colorful List Accent 4" w:semiHidden="0" w:uiPriority="72" w:unhideWhenUsed="0"/>
-    <w:lsdException w:name="Colorful Grid Accent 4" w:semiHidden="0" w:uiPriority="73" w:unhideWhenUsed="0"/>
-    <w:lsdException w:name="Light Shading Accent 5" w:semiHidden="0" w:uiPriority="60" w:unhideWhenUsed="0"/>
-    <w:lsdException w:name="Light List Accent 5" w:semiHidden="0" w:uiPriority="61" w:unhideWhenUsed="0"/>
-    <w:lsdException w:name="Light Grid Accent 5" w:semiHidden="0" w:uiPriority="62" w:unhideWhenUsed="0"/>
-    <w:lsdException w:name="Medium Shading 1 Accent 5" w:semiHidden="0" w:uiPriority="63" w:unhideWhenUsed="0"/>
-    <w:lsdException w:name="Medium Shading 2 Accent 5" w:semiHidden="0" w:uiPriority="64" w:unhideWhenUsed="0"/>
-    <w:lsdException w:name="Medium List 1 Accent 5" w:semiHidden="0" w:uiPriority="65" w:unhideWhenUsed="0"/>
-    <w:lsdException w:name="Medium List 2 Accent 5" w:semiHidden="0" w:uiPriority="66" w:unhideWhenUsed="0"/>
-    <w:lsdException w:name="Medium Grid 1 Accent 5" w:semiHidden="0" w:uiPriority="67" w:unhideWhenUsed="0"/>
-    <w:lsdException w:name="Medium Grid 2 Accent 5" w:semiHidden="0" w:uiPriority="68" w:unhideWhenUsed="0"/>
-    <w:lsdException w:name="Medium Grid 3 Accent 5" w:semiHidden="0" w:uiPriority="69" w:unhideWhenUsed="0"/>
-    <w:lsdException w:name="Dark List Accent 5" w:semiHidden="0" w:uiPriority="70" w:unhideWhenUsed="0"/>
-    <w:lsdException w:name="Colorful Shading Accent 5" w:semiHidden="0" w:uiPriority="71" w:unhideWhenUsed="0"/>
-    <w:lsdException w:name="Colorful List Accent 5" w:semiHidden="0" w:uiPriority="72" w:unhideWhenUsed="0"/>
-    <w:lsdException w:name="Colorful Grid Accent 5" w:semiHidden="0" w:uiPriority="73" w:unhideWhenUsed="0"/>
-    <w:lsdException w:name="Light Shading Accent 6" w:semiHidden="0" w:uiPriority="60" w:unhideWhenUsed="0"/>
-    <w:lsdException w:name="Light List Accent 6" w:semiHidden="0" w:uiPriority="61" w:unhideWhenUsed="0"/>
-    <w:lsdException w:name="Light Grid Accent 6" w:semiHidden="0" w:uiPriority="62" w:unhideWhenUsed="0"/>
-    <w:lsdException w:name="Medium Shading 1 Accent 6" w:semiHidden="0" w:uiPriority="63" w:unhideWhenUsed="0"/>
-    <w:lsdException w:name="Medium Shading 2 Accent 6" w:semiHidden="0" w:uiPriority="64" w:unhideWhenUsed="0"/>
-    <w:lsdException w:name="Medium List 1 Accent 6" w:semiHidden="0" w:uiPriority="65" w:unhideWhenUsed="0"/>
-    <w:lsdException w:name="Medium List 2 Accent 6" w:semiHidden="0" w:uiPriority="66" w:unhideWhenUsed="0"/>
-    <w:lsdException w:name="Medium Grid 1 Accent 6" w:semiHidden="0" w:uiPriority="67" w:unhideWhenUsed="0"/>
-    <w:lsdException w:name="Medium Grid 2 Accent 6" w:semiHidden="0" w:uiPriority="68" w:unhideWhenUsed="0"/>
-    <w:lsdException w:name="Medium Grid 3 Accent 6" w:semiHidden="0" w:uiPriority="69" w:unhideWhenUsed="0"/>
-    <w:lsdException w:name="Dark List Accent 6" w:semiHidden="0" w:uiPriority="70" w:unhideWhenUsed="0"/>
-    <w:lsdException w:name="Colorful Shading Accent 6" w:semiHidden="0" w:uiPriority="71" w:unhideWhenUsed="0"/>
-    <w:lsdException w:name="Colorful List Accent 6" w:semiHidden="0" w:uiPriority="72" w:unhideWhenUsed="0"/>
-    <w:lsdException w:name="Colorful Grid Accent 6" w:semiHidden="0" w:uiPriority="73" w:unhideWhenUsed="0"/>
-    <w:lsdException w:name="Subtle Emphasis" w:semiHidden="0" w:uiPriority="19" w:unhideWhenUsed="0" w:qFormat="1"/>
-    <w:lsdException w:name="Intense Emphasis" w:semiHidden="0" w:uiPriority="21" w:unhideWhenUsed="0" w:qFormat="1"/>
-    <w:lsdException w:name="Subtle Reference" w:semiHidden="0" w:uiPriority="31" w:unhideWhenUsed="0" w:qFormat="1"/>
-    <w:lsdException w:name="Intense Reference" w:semiHidden="0" w:uiPriority="32" w:unhideWhenUsed="0" w:qFormat="1"/>
-    <w:lsdException w:name="Book Title" w:semiHidden="0" w:uiPriority="33" w:unhideWhenUsed="0" w:qFormat="1"/>
-    <w:lsdException w:name="Bibliography" w:uiPriority="37"/>
-    <w:lsdException w:name="TOC Heading" w:uiPriority="39" w:qFormat="1"/>
-  </w:latentStyles>
-  <w:style w:type="paragraph" w:default="1" w:styleId="Normal">
-    <w:name w:val="Normal"/>
-    <w:qFormat/>
-  </w:style>
-  <w:style w:type="paragraph" w:styleId="Heading1">
-    <w:name w:val="heading 1"/>
-    <w:basedOn w:val="Normal"/>
-    <w:next w:val="Normal"/>
-    <w:link w:val="Heading1Char"/>
-    <w:uiPriority w:val="9"/>
-    <w:qFormat/>
-    <w:rsid w:val="00D41EFF"/>
-    <w:pPr>
-      <w:keepNext/>
-      <w:keepLines/>
-      <w:spacing w:before="480"/>
-      <w:outlineLvl w:val="0"/>
-    </w:pPr>
-    <w:rPr>
-      <w:rFonts w:asciiTheme="majorHAnsi" w:eastAsiaTheme="majorEastAsia" w:hAnsiTheme="majorHAnsi" w:cstheme="majorBidi"/>
-      <w:b/>
-      <w:bCs/>
-      <w:color w:val="345A8A" w:themeColor="accent1" w:themeShade="B5"/>
-      <w:sz w:val="32"/>
-      <w:szCs w:val="32"/>
-    </w:rPr>
-  </w:style>
-  <w:style w:type="character" w:default="1" w:styleId="DefaultParagraphFont">
-    <w:name w:val="Default Paragraph Font"/>
-    <w:uiPriority w:val="1"/>
-    <w:semiHidden/>
-    <w:unhideWhenUsed/>
-  </w:style>
-  <w:style w:type="table" w:default="1" w:styleId="TableNormal">
-    <w:name w:val="Normal Table"/>
-    <w:uiPriority w:val="99"/>
-    <w:semiHidden/>
-    <w:unhideWhenUsed/>
-    <w:tblPr>
-      <w:tblInd w:w="0" w:type="dxa"/>
-      <w:tblCellMar>
-        <w:top w:w="0" w:type="dxa"/>
-        <w:left w:w="108" w:type="dxa"/>
-        <w:bottom w:w="0" w:type="dxa"/>
-        <w:right w:w="108" w:type="dxa"/>
-      </w:tblCellMar>
-    </w:tblPr>
-  </w:style>
-  <w:style w:type="numbering" w:default="1" w:styleId="NoList">
-    <w:name w:val="No List"/>
-    <w:uiPriority w:val="99"/>
-    <w:semiHidden/>
-    <w:unhideWhenUsed/>
-  </w:style>
-  <w:style w:type="paragraph" w:styleId="NoSpacing">
-    <w:name w:val="No Spacing"/>
-    <w:uiPriority w:val="1"/>
-    <w:qFormat/>
-    <w:rsid w:val="00D41EFF"/>
-  </w:style>
-  <w:style w:type="character" w:customStyle="1" w:styleId="Heading1Char">
-    <w:name w:val="Heading 1 Char"/>
-    <w:basedOn w:val="DefaultParagraphFont"/>
-    <w:link w:val="Heading1"/>
-    <w:uiPriority w:val="9"/>
-    <w:rsid w:val="00D41EFF"/>
-    <w:rPr>
-      <w:rFonts w:asciiTheme="majorHAnsi" w:eastAsiaTheme="majorEastAsia" w:hAnsiTheme="majorHAnsi" w:cstheme="majorBidi"/>
-      <w:b/>
-      <w:bCs/>
-      <w:color w:val="345A8A" w:themeColor="accent1" w:themeShade="B5"/>
-      <w:sz w:val="32"/>
-      <w:szCs w:val="32"/>
-    </w:rPr>
-  </w:style>
-  <w:style w:type="character" w:styleId="Hyperlink">
-    <w:name w:val="Hyperlink"/>
-    <w:basedOn w:val="DefaultParagraphFont"/>
-    <w:uiPriority w:val="99"/>
-    <w:unhideWhenUsed/>
-    <w:rsid w:val="00F2005C"/>
-    <w:rPr>
-      <w:color w:val="0000FF" w:themeColor="hyperlink"/>
-      <w:u w:val="single"/>
-    </w:rPr>
-  </w:style>
-  <w:style w:type="paragraph" w:styleId="BalloonText">
-    <w:name w:val="Balloon Text"/>
-    <w:basedOn w:val="Normal"/>
-    <w:link w:val="BalloonTextChar"/>
-    <w:uiPriority w:val="99"/>
-    <w:semiHidden/>
-    <w:unhideWhenUsed/>
-    <w:rsid w:val="004B5B48"/>
-    <w:rPr>
-      <w:rFonts w:ascii="Lucida Grande" w:hAnsi="Lucida Grande" w:cs="Lucida Grande"/>
-      <w:sz w:val="18"/>
-      <w:szCs w:val="18"/>
-    </w:rPr>
-  </w:style>
-  <w:style w:type="character" w:customStyle="1" w:styleId="BalloonTextChar">
-    <w:name w:val="Balloon Text Char"/>
-    <w:basedOn w:val="DefaultParagraphFont"/>
-    <w:link w:val="BalloonText"/>
-    <w:uiPriority w:val="99"/>
-    <w:semiHidden/>
-    <w:rsid w:val="004B5B48"/>
-    <w:rPr>
-      <w:rFonts w:ascii="Lucida Grande" w:hAnsi="Lucida Grande" w:cs="Lucida Grande"/>
-      <w:sz w:val="18"/>
-      <w:szCs w:val="18"/>
-    </w:rPr>
-  </w:style>
-  <w:style w:type="paragraph" w:styleId="ListParagraph">
-    <w:name w:val="List Paragraph"/>
-    <w:basedOn w:val="Normal"/>
-    <w:uiPriority w:val="34"/>
-    <w:qFormat/>
-    <w:rsid w:val="00852826"/>
-    <w:pPr>
-      <w:ind w:left="720"/>
-      <w:contextualSpacing/>
-    </w:pPr>
-  </w:style>
-  <w:style w:type="paragraph" w:styleId="FootnoteText">
-    <w:name w:val="footnote text"/>
-    <w:basedOn w:val="Normal"/>
-    <w:link w:val="FootnoteTextChar"/>
-    <w:uiPriority w:val="99"/>
-    <w:unhideWhenUsed/>
-    <w:rsid w:val="00E03759"/>
-  </w:style>
-  <w:style w:type="character" w:customStyle="1" w:styleId="FootnoteTextChar">
-    <w:name w:val="Footnote Text Char"/>
-    <w:basedOn w:val="DefaultParagraphFont"/>
-    <w:link w:val="FootnoteText"/>
-    <w:uiPriority w:val="99"/>
-    <w:rsid w:val="00E03759"/>
-  </w:style>
-  <w:style w:type="character" w:styleId="FootnoteReference">
-    <w:name w:val="footnote reference"/>
-    <w:basedOn w:val="DefaultParagraphFont"/>
-    <w:uiPriority w:val="99"/>
-    <w:unhideWhenUsed/>
-    <w:rsid w:val="00E03759"/>
-    <w:rPr>
-      <w:vertAlign w:val="superscript"/>
-    </w:rPr>
-  </w:style>
-</w:styles>
-</file>
-
-<file path=word/stylesWithEffects.xml><?xml version="1.0" encoding="utf-8"?>
-<w:styles xmlns:wpc="http://schemas.microsoft.com/office/word/2010/wordprocessingCanvas" xmlns:mo="http://schemas.microsoft.com/office/mac/office/2008/main" xmlns:mc="http://schemas.openxmlformats.org/markup-compatibility/2006" xmlns:mv="urn:schemas-microsoft-com:mac:vml" xmlns:o="urn:schemas-microsoft-com:office:office" xmlns:r="http://schemas.openxmlformats.org/officeDocument/2006/relationships" xmlns:m="http://schemas.openxmlformats.org/officeDocument/2006/math" xmlns:v="urn:schemas-microsoft-com:vml" xmlns:wp14="http://schemas.microsoft.com/office/word/2010/wordprocessingDrawing" xmlns:wp="http://schemas.openxmlformats.org/drawingml/2006/wordprocessingDrawing" xmlns:w10="urn:schemas-microsoft-com:office:word" xmlns:w="http://schemas.openxmlformats.org/wordprocessingml/2006/main" xmlns:w14="http://schemas.microsoft.com/office/word/2010/wordml" xmlns:wpg="http://schemas.microsoft.com/office/word/2010/wordprocessingGroup" xmlns:wpi="http://schemas.microsoft.com/office/word/2010/wordprocessingInk" xmlns:wne="http://schemas.microsoft.com/office/word/2006/wordml" xmlns:wps="http://schemas.microsoft.com/office/word/2010/wordprocessingShape" mc:Ignorable="w14 wp14">
-  <w:docDefaults>
-    <w:rPrDefault>
-      <w:rPr>
-        <w:rFonts w:asciiTheme="minorHAnsi" w:eastAsiaTheme="minorEastAsia" w:hAnsiTheme="minorHAnsi" w:cstheme="minorBidi"/>
-        <w:sz w:val="24"/>
-        <w:szCs w:val="24"/>
-        <w:lang w:val="en-US" w:eastAsia="en-US" w:bidi="ar-SA"/>
-      </w:rPr>
-    </w:rPrDefault>
-    <w:pPrDefault/>
-  </w:docDefaults>
-  <w:latentStyles w:defLockedState="0" w:defUIPriority="99" w:defSemiHidden="1" w:defUnhideWhenUsed="1" w:defQFormat="0" w:count="276">
-    <w:lsdException w:name="Normal" w:semiHidden="0" w:uiPriority="0" w:unhideWhenUsed="0" w:qFormat="1"/>
-    <w:lsdException w:name="heading 1" w:semiHidden="0" w:uiPriority="9" w:unhideWhenUsed="0" w:qFormat="1"/>
-    <w:lsdException w:name="heading 2" w:uiPriority="9" w:qFormat="1"/>
-    <w:lsdException w:name="heading 3" w:uiPriority="9" w:qFormat="1"/>
-    <w:lsdException w:name="heading 4" w:uiPriority="9" w:qFormat="1"/>
-    <w:lsdException w:name="heading 5" w:uiPriority="9" w:qFormat="1"/>
-    <w:lsdException w:name="heading 6" w:uiPriority="9" w:qFormat="1"/>
-    <w:lsdException w:name="heading 7" w:uiPriority="9" w:qFormat="1"/>
-    <w:lsdException w:name="heading 8" w:uiPriority="9" w:qFormat="1"/>
-    <w:lsdException w:name="heading 9" w:uiPriority="9" w:qFormat="1"/>
-    <w:lsdException w:name="toc 1" w:uiPriority="39"/>
-    <w:lsdException w:name="toc 2" w:uiPriority="39"/>
-    <w:lsdException w:name="toc 3" w:uiPriority="39"/>
-    <w:lsdException w:name="toc 4" w:uiPriority="39"/>
-    <w:lsdException w:name="toc 5" w:uiPriority="39"/>
-    <w:lsdException w:name="toc 6" w:uiPriority="39"/>
-    <w:lsdException w:name="toc 7" w:uiPriority="39"/>
-    <w:lsdException w:name="toc 8" w:uiPriority="39"/>
-    <w:lsdException w:name="toc 9" w:uiPriority="39"/>
-    <w:lsdException w:name="caption" w:uiPriority="35" w:qFormat="1"/>
-    <w:lsdException w:name="Title" w:semiHidden="0" w:uiPriority="10" w:unhideWhenUsed="0" w:qFormat="1"/>
-    <w:lsdException w:name="Default Paragraph Font" w:uiPriority="1"/>
-    <w:lsdException w:name="Subtitle" w:semiHidden="0" w:uiPriority="11" w:unhideWhenUsed="0" w:qFormat="1"/>
-    <w:lsdException w:name="Strong" w:semiHidden="0" w:uiPriority="22" w:unhideWhenUsed="0" w:qFormat="1"/>
-    <w:lsdException w:name="Emphasis" w:semiHidden="0" w:uiPriority="20" w:unhideWhenUsed="0" w:qFormat="1"/>
-    <w:lsdException w:name="Table Grid" w:semiHidden="0" w:uiPriority="59" w:unhideWhenUsed="0"/>
-    <w:lsdException w:name="Placeholder Text" w:unhideWhenUsed="0"/>
-    <w:lsdException w:name="No Spacing" w:semiHidden="0" w:uiPriority="1" w:unhideWhenUsed="0" w:qFormat="1"/>
-    <w:lsdException w:name="Light Shading" w:semiHidden="0" w:uiPriority="60" w:unhideWhenUsed="0"/>
-    <w:lsdException w:name="Light List" w:semiHidden="0" w:uiPriority="61" w:unhideWhenUsed="0"/>
-    <w:lsdException w:name="Light Grid" w:semiHidden="0" w:uiPriority="62" w:unhideWhenUsed="0"/>
-    <w:lsdException w:name="Medium Shading 1" w:semiHidden="0" w:uiPriority="63" w:unhideWhenUsed="0"/>
-    <w:lsdException w:name="Medium Shading 2" w:semiHidden="0" w:uiPriority="64" w:unhideWhenUsed="0"/>
-    <w:lsdException w:name="Medium List 1" w:semiHidden="0" w:uiPriority="65" w:unhideWhenUsed="0"/>
-    <w:lsdException w:name="Medium List 2" w:semiHidden="0" w:uiPriority="66" w:unhideWhenUsed="0"/>
-    <w:lsdException w:name="Medium Grid 1" w:semiHidden="0" w:uiPriority="67" w:unhideWhenUsed="0"/>
-    <w:lsdException w:name="Medium Grid 2" w:semiHidden="0" w:uiPriority="68" w:unhideWhenUsed="0"/>
-    <w:lsdException w:name="Medium Grid 3" w:semiHidden="0" w:uiPriority="69" w:unhideWhenUsed="0"/>
-    <w:lsdException w:name="Dark List" w:semiHidden="0" w:uiPriority="70" w:unhideWhenUsed="0"/>
-    <w:lsdException w:name="Colorful Shading" w:semiHidden="0" w:uiPriority="71" w:unhideWhenUsed="0"/>
-    <w:lsdException w:name="Colorful List" w:semiHidden="0" w:uiPriority="72" w:unhideWhenUsed="0"/>
-    <w:lsdException w:name="Colorful Grid" w:semiHidden="0" w:uiPriority="73" w:unhideWhenUsed="0"/>
-    <w:lsdException w:name="Light Shading Accent 1" w:semiHidden="0" w:uiPriority="60" w:unhideWhenUsed="0"/>
-    <w:lsdException w:name="Light List Accent 1" w:semiHidden="0" w:uiPriority="61" w:unhideWhenUsed="0"/>
-    <w:lsdException w:name="Light Grid Accent 1" w:semiHidden="0" w:uiPriority="62" w:unhideWhenUsed="0"/>
-    <w:lsdException w:name="Medium Shading 1 Accent 1" w:semiHidden="0" w:uiPriority="63" w:unhideWhenUsed="0"/>
-    <w:lsdException w:name="Medium Shading 2 Accent 1" w:semiHidden="0" w:uiPriority="64" w:unhideWhenUsed="0"/>
-    <w:lsdException w:name="Medium List 1 Accent 1" w:semiHidden="0" w:uiPriority="65" w:unhideWhenUsed="0"/>
-    <w:lsdException w:name="Revision" w:unhideWhenUsed="0"/>
-    <w:lsdException w:name="List Paragraph" w:semiHidden="0" w:uiPriority="34" w:unhideWhenUsed="0" w:qFormat="1"/>
-    <w:lsdException w:name="Quote" w:semiHidden="0" w:uiPriority="29" w:unhideWhenUsed="0" w:qFormat="1"/>
-    <w:lsdException w:name="Intense Quote" w:semiHidden="0" w:uiPriority="30" w:unhideWhenUsed="0" w:qFormat="1"/>
-    <w:lsdException w:name="Medium List 2 Accent 1" w:semiHidden="0" w:uiPriority="66" w:unhideWhenUsed="0"/>
-    <w:lsdException w:name="Medium Grid 1 Accent 1" w:semiHidden="0" w:uiPriority="67" w:unhideWhenUsed="0"/>
-    <w:lsdException w:name="Medium Grid 2 Accent 1" w:semiHidden="0" w:uiPriority="68" w:unhideWhenUsed="0"/>
-    <w:lsdException w:name="Medium Grid 3 Accent 1" w:semiHidden="0" w:uiPriority="69" w:unhideWhenUsed="0"/>
-    <w:lsdException w:name="Dark List Accent 1" w:semiHidden="0" w:uiPriority="70" w:unhideWhenUsed="0"/>
-    <w:lsdException w:name="Colorful Shading Accent 1" w:semiHidden="0" w:uiPriority="71" w:unhideWhenUsed="0"/>
-    <w:lsdException w:name="Colorful List Accent 1" w:semiHidden="0" w:uiPriority="72" w:unhideWhenUsed="0"/>
-    <w:lsdException w:name="Colorful Grid Accent 1" w:semiHidden="0" w:uiPriority="73" w:unhideWhenUsed="0"/>
-    <w:lsdException w:name="Light Shading Accent 2" w:semiHidden="0" w:uiPriority="60" w:unhideWhenUsed="0"/>
-    <w:lsdException w:name="Light List Accent 2" w:semiHidden="0" w:uiPriority="61" w:unhideWhenUsed="0"/>
-    <w:lsdException w:name="Light Grid Accent 2" w:semiHidden="0" w:uiPriority="62" w:unhideWhenUsed="0"/>
-    <w:lsdException w:name="Medium Shading 1 Accent 2" w:semiHidden="0" w:uiPriority="63" w:unhideWhenUsed="0"/>
-    <w:lsdException w:name="Medium Shading 2 Accent 2" w:semiHidden="0" w:uiPriority="64" w:unhideWhenUsed="0"/>
-    <w:lsdException w:name="Medium List 1 Accent 2" w:semiHidden="0" w:uiPriority="65" w:unhideWhenUsed="0"/>
-    <w:lsdException w:name="Medium List 2 Accent 2" w:semiHidden="0" w:uiPriority="66" w:unhideWhenUsed="0"/>
-    <w:lsdException w:name="Medium Grid 1 Accent 2" w:semiHidden="0" w:uiPriority="67" w:unhideWhenUsed="0"/>
-    <w:lsdException w:name="Medium Grid 2 Accent 2" w:semiHidden="0" w:uiPriority="68" w:unhideWhenUsed="0"/>
-    <w:lsdException w:name="Medium Grid 3 Accent 2" w:semiHidden="0" w:uiPriority="69" w:unhideWhenUsed="0"/>
-    <w:lsdException w:name="Dark List Accent 2" w:semiHidden="0" w:uiPriority="70" w:unhideWhenUsed="0"/>
-    <w:lsdException w:name="Colorful Shading Accent 2" w:semiHidden="0" w:uiPriority="71" w:unhideWhenUsed="0"/>
-    <w:lsdException w:name="Colorful List Accent 2" w:semiHidden="0" w:uiPriority="72" w:unhideWhenUsed="0"/>
-    <w:lsdException w:name="Colorful Grid Accent 2" w:semiHidden="0" w:uiPriority="73" w:unhideWhenUsed="0"/>
-    <w:lsdException w:name="Light Shading Accent 3" w:semiHidden="0" w:uiPriority="60" w:unhideWhenUsed="0"/>
-    <w:lsdException w:name="Light List Accent 3" w:semiHidden="0" w:uiPriority="61" w:unhideWhenUsed="0"/>
-    <w:lsdException w:name="Light Grid Accent 3" w:semiHidden="0" w:uiPriority="62" w:unhideWhenUsed="0"/>
-    <w:lsdException w:name="Medium Shading 1 Accent 3" w:semiHidden="0" w:uiPriority="63" w:unhideWhenUsed="0"/>
-    <w:lsdException w:name="Medium Shading 2 Accent 3" w:semiHidden="0" w:uiPriority="64" w:unhideWhenUsed="0"/>
-    <w:lsdException w:name="Medium List 1 Accent 3" w:semiHidden="0" w:uiPriority="65" w:unhideWhenUsed="0"/>
-    <w:lsdException w:name="Medium List 2 Accent 3" w:semiHidden="0" w:uiPriority="66" w:unhideWhenUsed="0"/>
-    <w:lsdException w:name="Medium Grid 1 Accent 3" w:semiHidden="0" w:uiPriority="67" w:unhideWhenUsed="0"/>
-    <w:lsdException w:name="Medium Grid 2 Accent 3" w:semiHidden="0" w:uiPriority="68" w:unhideWhenUsed="0"/>
-    <w:lsdException w:name="Medium Grid 3 Accent 3" w:semiHidden="0" w:uiPriority="69" w:unhideWhenUsed="0"/>
-    <w:lsdException w:name="Dark List Accent 3" w:semiHidden="0" w:uiPriority="70" w:unhideWhenUsed="0"/>
-    <w:lsdException w:name="Colorful Shading Accent 3" w:semiHidden="0" w:uiPriority="71" w:unhideWhenUsed="0"/>
-    <w:lsdException w:name="Colorful List Accent 3" w:semiHidden="0" w:uiPriority="72" w:unhideWhenUsed="0"/>
-    <w:lsdException w:name="Colorful Grid Accent 3" w:semiHidden="0" w:uiPriority="73" w:unhideWhenUsed="0"/>
-    <w:lsdException w:name="Light Shading Accent 4" w:semiHidden="0" w:uiPriority="60" w:unhideWhenUsed="0"/>
-    <w:lsdException w:name="Light List Accent 4" w:semiHidden="0" w:uiPriority="61" w:unhideWhenUsed="0"/>
-    <w:lsdException w:name="Light Grid Accent 4" w:semiHidden="0" w:uiPriority="62" w:unhideWhenUsed="0"/>
-    <w:lsdException w:name="Medium Shading 1 Accent 4" w:semiHidden="0" w:uiPriority="63" w:unhideWhenUsed="0"/>
-    <w:lsdException w:name="Medium Shading 2 Accent 4" w:semiHidden="0" w:uiPriority="64" w:unhideWhenUsed="0"/>
-    <w:lsdException w:name="Medium List 1 Accent 4" w:semiHidden="0" w:uiPriority="65" w:unhideWhenUsed="0"/>
-    <w:lsdException w:name="Medium List 2 Accent 4" w:semiHidden="0" w:uiPriority="66" w:unhideWhenUsed="0"/>
-    <w:lsdException w:name="Medium Grid 1 Accent 4" w:semiHidden="0" w:uiPriority="67" w:unhideWhenUsed="0"/>
-    <w:lsdException w:name="Medium Grid 2 Accent 4" w:semiHidden="0" w:uiPriority="68" w:unhideWhenUsed="0"/>
-    <w:lsdException w:name="Medium Grid 3 Accent 4" w:semiHidden="0" w:uiPriority="69" w:unhideWhenUsed="0"/>
-    <w:lsdException w:name="Dark List Accent 4" w:semiHidden="0" w:uiPriority="70" w:unhideWhenUsed="0"/>
-    <w:lsdException w:name="Colorful Shading Accent 4" w:semiHidden="0" w:uiPriority="71" w:unhideWhenUsed="0"/>
-    <w:lsdException w:name="Colorful List Accent 4" w:semiHidden="0" w:uiPriority="72" w:unhideWhenUsed="0"/>
-    <w:lsdException w:name="Colorful Grid Accent 4" w:semiHidden="0" w:uiPriority="73" w:unhideWhenUsed="0"/>
-    <w:lsdException w:name="Light Shading Accent 5" w:semiHidden="0" w:uiPriority="60" w:unhideWhenUsed="0"/>
-    <w:lsdException w:name="Light List Accent 5" w:semiHidden="0" w:uiPriority="61" w:unhideWhenUsed="0"/>
-    <w:lsdException w:name="Light Grid Accent 5" w:semiHidden="0" w:uiPriority="62" w:unhideWhenUsed="0"/>
-    <w:lsdException w:name="Medium Shading 1 Accent 5" w:semiHidden="0" w:uiPriority="63" w:unhideWhenUsed="0"/>
-    <w:lsdException w:name="Medium Shading 2 Accent 5" w:semiHidden="0" w:uiPriority="64" w:unhideWhenUsed="0"/>
-    <w:lsdException w:name="Medium List 1 Accent 5" w:semiHidden="0" w:uiPriority="65" w:unhideWhenUsed="0"/>
-    <w:lsdException w:name="Medium List 2 Accent 5" w:semiHidden="0" w:uiPriority="66" w:unhideWhenUsed="0"/>
-    <w:lsdException w:name="Medium Grid 1 Accent 5" w:semiHidden="0" w:uiPriority="67" w:unhideWhenUsed="0"/>
-    <w:lsdException w:name="Medium Grid 2 Accent 5" w:semiHidden="0" w:uiPriority="68" w:unhideWhenUsed="0"/>
-    <w:lsdException w:name="Medium Grid 3 Accent 5" w:semiHidden="0" w:uiPriority="69" w:unhideWhenUsed="0"/>
-    <w:lsdException w:name="Dark List Accent 5" w:semiHidden="0" w:uiPriority="70" w:unhideWhenUsed="0"/>
-    <w:lsdException w:name="Colorful Shading Accent 5" w:semiHidden="0" w:uiPriority="71" w:unhideWhenUsed="0"/>
-    <w:lsdException w:name="Colorful List Accent 5" w:semiHidden="0" w:uiPriority="72" w:unhideWhenUsed="0"/>
-    <w:lsdException w:name="Colorful Grid Accent 5" w:semiHidden="0" w:uiPriority="73" w:unhideWhenUsed="0"/>
-    <w:lsdException w:name="Light Shading Accent 6" w:semiHidden="0" w:uiPriority="60" w:unhideWhenUsed="0"/>
-    <w:lsdException w:name="Light List Accent 6" w:semiHidden="0" w:uiPriority="61" w:unhideWhenUsed="0"/>
-    <w:lsdException w:name="Light Grid Accent 6" w:semiHidden="0" w:uiPriority="62" w:unhideWhenUsed="0"/>
-    <w:lsdException w:name="Medium Shading 1 Accent 6" w:semiHidden="0" w:uiPriority="63" w:unhideWhenUsed="0"/>
-    <w:lsdException w:name="Medium Shading 2 Accent 6" w:semiHidden="0" w:uiPriority="64" w:unhideWhenUsed="0"/>
-    <w:lsdException w:name="Medium List 1 Accent 6" w:semiHidden="0" w:uiPriority="65" w:unhideWhenUsed="0"/>
-    <w:lsdException w:name="Medium List 2 Accent 6" w:semiHidden="0" w:uiPriority="66" w:unhideWhenUsed="0"/>
-    <w:lsdException w:name="Medium Grid 1 Accent 6" w:semiHidden="0" w:uiPriority="67" w:unhideWhenUsed="0"/>
-    <w:lsdException w:name="Medium Grid 2 Accent 6" w:semiHidden="0" w:uiPriority="68" w:unhideWhenUsed="0"/>
-    <w:lsdException w:name="Medium Grid 3 Accent 6" w:semiHidden="0" w:uiPriority="69" w:unhideWhenUsed="0"/>
-    <w:lsdException w:name="Dark List Accent 6" w:semiHidden="0" w:uiPriority="70" w:unhideWhenUsed="0"/>
-    <w:lsdException w:name="Colorful Shading Accent 6" w:semiHidden="0" w:uiPriority="71" w:unhideWhenUsed="0"/>
-    <w:lsdException w:name="Colorful List Accent 6" w:semiHidden="0" w:uiPriority="72" w:unhideWhenUsed="0"/>
-    <w:lsdException w:name="Colorful Grid Accent 6" w:semiHidden="0" w:uiPriority="73" w:unhideWhenUsed="0"/>
-    <w:lsdException w:name="Subtle Emphasis" w:semiHidden="0" w:uiPriority="19" w:unhideWhenUsed="0" w:qFormat="1"/>
-    <w:lsdException w:name="Intense Emphasis" w:semiHidden="0" w:uiPriority="21" w:unhideWhenUsed="0" w:qFormat="1"/>
-    <w:lsdException w:name="Subtle Reference" w:semiHidden="0" w:uiPriority="31" w:unhideWhenUsed="0" w:qFormat="1"/>
-    <w:lsdException w:name="Intense Reference" w:semiHidden="0" w:uiPriority="32" w:unhideWhenUsed="0" w:qFormat="1"/>
-    <w:lsdException w:name="Book Title" w:semiHidden="0" w:uiPriority="33" w:unhideWhenUsed="0" w:qFormat="1"/>
-    <w:lsdException w:name="Bibliography" w:uiPriority="37"/>
-    <w:lsdException w:name="TOC Heading" w:uiPriority="39" w:qFormat="1"/>
+  <w:latentStyles w:defLockedState="0" w:defUIPriority="99" w:defSemiHidden="0" w:defUnhideWhenUsed="0" w:defQFormat="0" w:count="380">
+    <w:lsdException w:name="Normal" w:uiPriority="0" w:qFormat="1"/>
+    <w:lsdException w:name="heading 1" w:uiPriority="9" w:qFormat="1"/>
+    <w:lsdException w:name="heading 2" w:semiHidden="1" w:uiPriority="9" w:unhideWhenUsed="1" w:qFormat="1"/>
+    <w:lsdException w:name="heading 3" w:semiHidden="1" w:uiPriority="9" w:unhideWhenUsed="1" w:qFormat="1"/>
+    <w:lsdException w:name="heading 4" w:semiHidden="1" w:uiPriority="9" w:unhideWhenUsed="1" w:qFormat="1"/>
+    <w:lsdException w:name="heading 5" w:semiHidden="1" w:uiPriority="9" w:unhideWhenUsed="1" w:qFormat="1"/>
+    <w:lsdException w:name="heading 6" w:semiHidden="1" w:uiPriority="9" w:unhideWhenUsed="1" w:qFormat="1"/>
+    <w:lsdException w:name="heading 7" w:semiHidden="1" w:uiPriority="9" w:unhideWhenUsed="1" w:qFormat="1"/>
+    <w:lsdException w:name="heading 8" w:semiHidden="1" w:uiPriority="9" w:unhideWhenUsed="1" w:qFormat="1"/>
+    <w:lsdException w:name="heading 9" w:semiHidden="1" w:uiPriority="9" w:unhideWhenUsed="1" w:qFormat="1"/>
+    <w:lsdException w:name="index 1" w:semiHidden="1" w:unhideWhenUsed="1"/>
+    <w:lsdException w:name="index 2" w:semiHidden="1" w:unhideWhenUsed="1"/>
+    <w:lsdException w:name="index 3" w:semiHidden="1" w:unhideWhenUsed="1"/>
+    <w:lsdException w:name="index 4" w:semiHidden="1" w:unhideWhenUsed="1"/>
+    <w:lsdException w:name="index 5" w:semiHidden="1" w:unhideWhenUsed="1"/>
+    <w:lsdException w:name="index 6" w:semiHidden="1" w:unhideWhenUsed="1"/>
+    <w:lsdException w:name="index 7" w:semiHidden="1" w:unhideWhenUsed="1"/>
+    <w:lsdException w:name="index 8" w:semiHidden="1" w:unhideWhenUsed="1"/>
+    <w:lsdException w:name="index 9" w:semiHidden="1" w:unhideWhenUsed="1"/>
+    <w:lsdException w:name="toc 1" w:semiHidden="1" w:uiPriority="39" w:unhideWhenUsed="1"/>
+    <w:lsdException w:name="toc 2" w:semiHidden="1" w:uiPriority="39" w:unhideWhenUsed="1"/>
+    <w:lsdException w:name="toc 3" w:semiHidden="1" w:uiPriority="39" w:unhideWhenUsed="1"/>
+    <w:lsdException w:name="toc 4" w:semiHidden="1" w:uiPriority="39" w:unhideWhenUsed="1"/>
+    <w:lsdException w:name="toc 5" w:semiHidden="1" w:uiPriority="39" w:unhideWhenUsed="1"/>
+    <w:lsdException w:name="toc 6" w:semiHidden="1" w:uiPriority="39" w:unhideWhenUsed="1"/>
+    <w:lsdException w:name="toc 7" w:semiHidden="1" w:uiPriority="39" w:unhideWhenUsed="1"/>
+    <w:lsdException w:name="toc 8" w:semiHidden="1" w:uiPriority="39" w:unhideWhenUsed="1"/>
+    <w:lsdException w:name="toc 9" w:semiHidden="1" w:uiPriority="39" w:unhideWhenUsed="1"/>
+    <w:lsdException w:name="Normal Indent" w:semiHidden="1" w:unhideWhenUsed="1"/>
+    <w:lsdException w:name="footnote text" w:semiHidden="1" w:unhideWhenUsed="1"/>
+    <w:lsdException w:name="annotation text" w:semiHidden="1" w:unhideWhenUsed="1"/>
+    <w:lsdException w:name="header" w:semiHidden="1" w:unhideWhenUsed="1"/>
+    <w:lsdException w:name="footer" w:semiHidden="1" w:unhideWhenUsed="1"/>
+    <w:lsdException w:name="index heading" w:semiHidden="1" w:unhideWhenUsed="1"/>
+    <w:lsdException w:name="caption" w:semiHidden="1" w:uiPriority="35" w:unhideWhenUsed="1" w:qFormat="1"/>
+    <w:lsdException w:name="table of figures" w:semiHidden="1" w:unhideWhenUsed="1"/>
+    <w:lsdException w:name="envelope address" w:semiHidden="1" w:unhideWhenUsed="1"/>
+    <w:lsdException w:name="envelope return" w:semiHidden="1" w:unhideWhenUsed="1"/>
+    <w:lsdException w:name="footnote reference" w:semiHidden="1" w:unhideWhenUsed="1"/>
+    <w:lsdException w:name="annotation reference" w:semiHidden="1" w:unhideWhenUsed="1"/>
+    <w:lsdException w:name="line number" w:semiHidden="1" w:unhideWhenUsed="1"/>
+    <w:lsdException w:name="page number" w:semiHidden="1" w:unhideWhenUsed="1"/>
+    <w:lsdException w:name="endnote reference" w:semiHidden="1" w:unhideWhenUsed="1"/>
+    <w:lsdException w:name="endnote text" w:semiHidden="1" w:unhideWhenUsed="1"/>
+    <w:lsdException w:name="table of authorities" w:semiHidden="1" w:unhideWhenUsed="1"/>
+    <w:lsdException w:name="macro" w:semiHidden="1" w:unhideWhenUsed="1"/>
+    <w:lsdException w:name="toa heading" w:semiHidden="1" w:unhideWhenUsed="1"/>
+    <w:lsdException w:name="List" w:semiHidden="1" w:unhideWhenUsed="1"/>
+    <w:lsdException w:name="List Bullet" w:semiHidden="1" w:unhideWhenUsed="1"/>
+    <w:lsdException w:name="List Number" w:semiHidden="1" w:unhideWhenUsed="1"/>
+    <w:lsdException w:name="List 2" w:semiHidden="1" w:unhideWhenUsed="1"/>
+    <w:lsdException w:name="List 3" w:semiHidden="1" w:unhideWhenUsed="1"/>
+    <w:lsdException w:name="List 4" w:semiHidden="1" w:unhideWhenUsed="1"/>
+    <w:lsdException w:name="List 5" w:semiHidden="1" w:unhideWhenUsed="1"/>
+    <w:lsdException w:name="List Bullet 2" w:semiHidden="1" w:unhideWhenUsed="1"/>
+    <w:lsdException w:name="List Bullet 3" w:semiHidden="1" w:unhideWhenUsed="1"/>
+    <w:lsdException w:name="List Bullet 4" w:semiHidden="1" w:unhideWhenUsed="1"/>
+    <w:lsdException w:name="List Bullet 5" w:semiHidden="1" w:unhideWhenUsed="1"/>
+    <w:lsdException w:name="List Number 2" w:semiHidden="1" w:unhideWhenUsed="1"/>
+    <w:lsdException w:name="List Number 3" w:semiHidden="1" w:unhideWhenUsed="1"/>
+    <w:lsdException w:name="List Number 4" w:semiHidden="1" w:unhideWhenUsed="1"/>
+    <w:lsdException w:name="List Number 5" w:semiHidden="1" w:unhideWhenUsed="1"/>
+    <w:lsdException w:name="Title" w:uiPriority="10" w:qFormat="1"/>
+    <w:lsdException w:name="Closing" w:semiHidden="1" w:unhideWhenUsed="1"/>
+    <w:lsdException w:name="Signature" w:semiHidden="1" w:unhideWhenUsed="1"/>
+    <w:lsdException w:name="Default Paragraph Font" w:semiHidden="1" w:uiPriority="1" w:unhideWhenUsed="1"/>
+    <w:lsdException w:name="Body Text" w:semiHidden="1" w:unhideWhenUsed="1"/>
+    <w:lsdException w:name="Body Text Indent" w:semiHidden="1" w:unhideWhenUsed="1"/>
+    <w:lsdException w:name="List Continue" w:semiHidden="1" w:unhideWhenUsed="1"/>
+    <w:lsdException w:name="List Continue 2" w:semiHidden="1" w:unhideWhenUsed="1"/>
+    <w:lsdException w:name="List Continue 3" w:semiHidden="1" w:unhideWhenUsed="1"/>
+    <w:lsdException w:name="List Continue 4" w:semiHidden="1" w:unhideWhenUsed="1"/>
+    <w:lsdException w:name="List Continue 5" w:semiHidden="1" w:unhideWhenUsed="1"/>
+    <w:lsdException w:name="Message Header" w:semiHidden="1" w:unhideWhenUsed="1"/>
+    <w:lsdException w:name="Subtitle" w:uiPriority="11" w:qFormat="1"/>
+    <w:lsdException w:name="Salutation" w:semiHidden="1" w:unhideWhenUsed="1"/>
+    <w:lsdException w:name="Date" w:semiHidden="1" w:unhideWhenUsed="1"/>
+    <w:lsdException w:name="Body Text First Indent" w:semiHidden="1" w:unhideWhenUsed="1"/>
+    <w:lsdException w:name="Body Text First Indent 2" w:semiHidden="1" w:unhideWhenUsed="1"/>
+    <w:lsdException w:name="Note Heading" w:semiHidden="1" w:unhideWhenUsed="1"/>
+    <w:lsdException w:name="Body Text 2" w:semiHidden="1" w:unhideWhenUsed="1"/>
+    <w:lsdException w:name="Body Text 3" w:semiHidden="1" w:unhideWhenUsed="1"/>
+    <w:lsdException w:name="Body Text Indent 2" w:semiHidden="1" w:unhideWhenUsed="1"/>
+    <w:lsdException w:name="Body Text Indent 3" w:semiHidden="1" w:unhideWhenUsed="1"/>
+    <w:lsdException w:name="Block Text" w:semiHidden="1" w:unhideWhenUsed="1"/>
+    <w:lsdException w:name="Hyperlink" w:semiHidden="1" w:unhideWhenUsed="1"/>
+    <w:lsdException w:name="FollowedHyperlink" w:semiHidden="1" w:unhideWhenUsed="1"/>
+    <w:lsdException w:name="Strong" w:uiPriority="22" w:qFormat="1"/>
+    <w:lsdException w:name="Emphasis" w:uiPriority="20" w:qFormat="1"/>
+    <w:lsdException w:name="Document Map" w:semiHidden="1" w:unhideWhenUsed="1"/>
+    <w:lsdException w:name="Plain Text" w:semiHidden="1" w:unhideWhenUsed="1"/>
+    <w:lsdException w:name="E-mail Signature" w:semiHidden="1" w:unhideWhenUsed="1"/>
+    <w:lsdException w:name="HTML Top of Form" w:semiHidden="1" w:unhideWhenUsed="1"/>
+    <w:lsdException w:name="HTML Bottom of Form" w:semiHidden="1" w:unhideWhenUsed="1"/>
+    <w:lsdException w:name="Normal (Web)" w:semiHidden="1" w:unhideWhenUsed="1"/>
+    <w:lsdException w:name="HTML Acronym" w:semiHidden="1" w:unhideWhenUsed="1"/>
+    <w:lsdException w:name="HTML Address" w:semiHidden="1" w:unhideWhenUsed="1"/>
+    <w:lsdException w:name="HTML Cite" w:semiHidden="1" w:unhideWhenUsed="1"/>
+    <w:lsdException w:name="HTML Code" w:semiHidden="1" w:unhideWhenUsed="1"/>
+    <w:lsdException w:name="HTML Definition" w:semiHidden="1" w:unhideWhenUsed="1"/>
+    <w:lsdException w:name="HTML Keyboard" w:semiHidden="1" w:unhideWhenUsed="1"/>
+    <w:lsdException w:name="HTML Preformatted" w:semiHidden="1" w:unhideWhenUsed="1"/>
+    <w:lsdException w:name="HTML Sample" w:semiHidden="1" w:unhideWhenUsed="1"/>
+    <w:lsdException w:name="HTML Typewriter" w:semiHidden="1" w:unhideWhenUsed="1"/>
+    <w:lsdException w:name="HTML Variable" w:semiHidden="1" w:unhideWhenUsed="1"/>
+    <w:lsdException w:name="Normal Table" w:semiHidden="1" w:unhideWhenUsed="1"/>
+    <w:lsdException w:name="annotation subject" w:semiHidden="1" w:unhideWhenUsed="1"/>
+    <w:lsdException w:name="No List" w:semiHidden="1" w:unhideWhenUsed="1"/>
+    <w:lsdException w:name="Outline List 1" w:semiHidden="1" w:unhideWhenUsed="1"/>
+    <w:lsdException w:name="Outline List 2" w:semiHidden="1" w:unhideWhenUsed="1"/>
+    <w:lsdException w:name="Outline List 3" w:semiHidden="1" w:unhideWhenUsed="1"/>
+    <w:lsdException w:name="Table Simple 1" w:semiHidden="1" w:unhideWhenUsed="1"/>
+    <w:lsdException w:name="Table Simple 2" w:semiHidden="1" w:unhideWhenUsed="1"/>
+    <w:lsdException w:name="Table Simple 3" w:semiHidden="1" w:unhideWhenUsed="1"/>
+    <w:lsdException w:name="Table Classic 1" w:semiHidden="1" w:unhideWhenUsed="1"/>
+    <w:lsdException w:name="Table Classic 2" w:semiHidden="1" w:unhideWhenUsed="1"/>
+    <w:lsdException w:name="Table Classic 3" w:semiHidden="1" w:unhideWhenUsed="1"/>
+    <w:lsdException w:name="Table Classic 4" w:semiHidden="1" w:unhideWhenUsed="1"/>
+    <w:lsdException w:name="Table Colorful 1" w:semiHidden="1" w:unhideWhenUsed="1"/>
+    <w:lsdException w:name="Table Colorful 2" w:semiHidden="1" w:unhideWhenUsed="1"/>
+    <w:lsdException w:name="Table Colorful 3" w:semiHidden="1" w:unhideWhenUsed="1"/>
+    <w:lsdException w:name="Table Columns 1" w:semiHidden="1" w:unhideWhenUsed="1"/>
+    <w:lsdException w:name="Table Columns 2" w:semiHidden="1" w:unhideWhenUsed="1"/>
+    <w:lsdException w:name="Table Columns 3" w:semiHidden="1" w:unhideWhenUsed="1"/>
+    <w:lsdException w:name="Table Columns 4" w:semiHidden="1" w:unhideWhenUsed="1"/>
+    <w:lsdException w:name="Table Columns 5" w:semiHidden="1" w:unhideWhenUsed="1"/>
+    <w:lsdException w:name="Table Grid 1" w:semiHidden="1" w:unhideWhenUsed="1"/>
+    <w:lsdException w:name="Table Grid 2" w:semiHidden="1" w:unhideWhenUsed="1"/>
+    <w:lsdException w:name="Table Grid 3" w:semiHidden="1" w:unhideWhenUsed="1"/>
+    <w:lsdException w:name="Table Grid 4" w:semiHidden="1" w:unhideWhenUsed="1"/>
+    <w:lsdException w:name="Table Grid 5" w:semiHidden="1" w:unhideWhenUsed="1"/>
+    <w:lsdException w:name="Table Grid 6" w:semiHidden="1" w:unhideWhenUsed="1"/>
+    <w:lsdException w:name="Table Grid 7" w:semiHidden="1" w:unhideWhenUsed="1"/>
+    <w:lsdException w:name="Table Grid 8" w:semiHidden="1" w:unhideWhenUsed="1"/>
+    <w:lsdException w:name="Table List 1" w:semiHidden="1" w:unhideWhenUsed="1"/>
+    <w:lsdException w:name="Table List 2" w:semiHidden="1" w:unhideWhenUsed="1"/>
+    <w:lsdException w:name="Table List 3" w:semiHidden="1" w:unhideWhenUsed="1"/>
+    <w:lsdException w:name="Table List 4" w:semiHidden="1" w:unhideWhenUsed="1"/>
+    <w:lsdException w:name="Table List 5" w:semiHidden="1" w:unhideWhenUsed="1"/>
+    <w:lsdException w:name="Table List 6" w:semiHidden="1" w:unhideWhenUsed="1"/>
+    <w:lsdException w:name="Table List 7" w:semiHidden="1" w:unhideWhenUsed="1"/>
+    <w:lsdException w:name="Table List 8" w:semiHidden="1" w:unhideWhenUsed="1"/>
+    <w:lsdException w:name="Table 3D effects 1" w:semiHidden="1" w:unhideWhenUsed="1"/>
+    <w:lsdException w:name="Table 3D effects 2" w:semiHidden="1" w:unhideWhenUsed="1"/>
+    <w:lsdException w:name="Table 3D effects 3" w:semiHidden="1" w:unhideWhenUsed="1"/>
+    <w:lsdException w:name="Table Contemporary" w:semiHidden="1" w:unhideWhenUsed="1"/>
+    <w:lsdException w:name="Table Elegant" w:semiHidden="1" w:unhideWhenUsed="1"/>
+    <w:lsdException w:name="Table Professional" w:semiHidden="1" w:unhideWhenUsed="1"/>
+    <w:lsdException w:name="Table Subtle 1" w:semiHidden="1" w:unhideWhenUsed="1"/>
+    <w:lsdException w:name="Table Subtle 2" w:semiHidden="1" w:unhideWhenUsed="1"/>
+    <w:lsdException w:name="Table Web 1" w:semiHidden="1" w:unhideWhenUsed="1"/>
+    <w:lsdException w:name="Table Web 2" w:semiHidden="1" w:unhideWhenUsed="1"/>
+    <w:lsdException w:name="Table Web 3" w:semiHidden="1" w:unhideWhenUsed="1"/>
+    <w:lsdException w:name="Balloon Text" w:semiHidden="1" w:unhideWhenUsed="1"/>
+    <w:lsdException w:name="Table Grid" w:uiPriority="59"/>
+    <w:lsdException w:name="Table Theme" w:semiHidden="1" w:unhideWhenUsed="1"/>
+    <w:lsdException w:name="Note Level 1" w:semiHidden="1" w:unhideWhenUsed="1"/>
+    <w:lsdException w:name="Note Level 2" w:semiHidden="1" w:unhideWhenUsed="1"/>
+    <w:lsdException w:name="Note Level 3" w:semiHidden="1" w:unhideWhenUsed="1"/>
+    <w:lsdException w:name="Note Level 4" w:semiHidden="1" w:unhideWhenUsed="1"/>
+    <w:lsdException w:name="Note Level 5" w:semiHidden="1" w:unhideWhenUsed="1"/>
+    <w:lsdException w:name="Note Level 6" w:semiHidden="1" w:unhideWhenUsed="1"/>
+    <w:lsdException w:name="Note Level 7" w:semiHidden="1" w:unhideWhenUsed="1"/>
+    <w:lsdException w:name="Note Level 8" w:semiHidden="1" w:unhideWhenUsed="1"/>
+    <w:lsdException w:name="Note Level 9" w:semiHidden="1" w:unhideWhenUsed="1"/>
+    <w:lsdException w:name="Placeholder Text" w:semiHidden="1"/>
+    <w:lsdException w:name="No Spacing" w:uiPriority="1" w:qFormat="1"/>
+    <w:lsdException w:name="Light Shading" w:uiPriority="60"/>
+    <w:lsdException w:name="Light List" w:uiPriority="61"/>
+    <w:lsdException w:name="Light Grid" w:uiPriority="62"/>
+    <w:lsdException w:name="Medium Shading 1" w:uiPriority="63"/>
+    <w:lsdException w:name="Medium Shading 2" w:uiPriority="64"/>
+    <w:lsdException w:name="Medium List 1" w:uiPriority="65"/>
+    <w:lsdException w:name="Medium List 2" w:uiPriority="66"/>
+    <w:lsdException w:name="Medium Grid 1" w:uiPriority="67"/>
+    <w:lsdException w:name="Medium Grid 2" w:uiPriority="68"/>
+    <w:lsdException w:name="Medium Grid 3" w:uiPriority="69"/>
+    <w:lsdException w:name="Dark List" w:uiPriority="70"/>
+    <w:lsdException w:name="Colorful Shading" w:uiPriority="71"/>
+    <w:lsdException w:name="Colorful List" w:uiPriority="72"/>
+    <w:lsdException w:name="Colorful Grid" w:uiPriority="73"/>
+    <w:lsdException w:name="Light Shading Accent 1" w:uiPriority="60"/>
+    <w:lsdException w:name="Light List Accent 1" w:uiPriority="61"/>
+    <w:lsdException w:name="Light Grid Accent 1" w:uiPriority="62"/>
+    <w:lsdException w:name="Medium Shading 1 Accent 1" w:uiPriority="63"/>
+    <w:lsdException w:name="Medium Shading 2 Accent 1" w:uiPriority="64"/>
+    <w:lsdException w:name="Medium List 1 Accent 1" w:uiPriority="65"/>
+    <w:lsdException w:name="Revision" w:semiHidden="1"/>
+    <w:lsdException w:name="List Paragraph" w:uiPriority="34" w:qFormat="1"/>
+    <w:lsdException w:name="Quote" w:uiPriority="29" w:qFormat="1"/>
+    <w:lsdException w:name="Intense Quote" w:uiPriority="30" w:qFormat="1"/>
+    <w:lsdException w:name="Medium List 2 Accent 1" w:uiPriority="66"/>
+    <w:lsdException w:name="Medium Grid 1 Accent 1" w:uiPriority="67"/>
+    <w:lsdException w:name="Medium Grid 2 Accent 1" w:uiPriority="68"/>
+    <w:lsdException w:name="Medium Grid 3 Accent 1" w:uiPriority="69"/>
+    <w:lsdException w:name="Dark List Accent 1" w:uiPriority="70"/>
+    <w:lsdException w:name="Colorful Shading Accent 1" w:uiPriority="71"/>
+    <w:lsdException w:name="Colorful List Accent 1" w:uiPriority="72"/>
+    <w:lsdException w:name="Colorful Grid Accent 1" w:uiPriority="73"/>
+    <w:lsdException w:name="Light Shading Accent 2" w:uiPriority="60"/>
+    <w:lsdException w:name="Light List Accent 2" w:uiPriority="61"/>
+    <w:lsdException w:name="Light Grid Accent 2" w:uiPriority="62"/>
+    <w:lsdException w:name="Medium Shading 1 Accent 2" w:uiPriority="63"/>
+    <w:lsdException w:name="Medium Shading 2 Accent 2" w:uiPriority="64"/>
+    <w:lsdException w:name="Medium List 1 Accent 2" w:uiPriority="65"/>
+    <w:lsdException w:name="Medium List 2 Accent 2" w:uiPriority="66"/>
+    <w:lsdException w:name="Medium Grid 1 Accent 2" w:uiPriority="67"/>
+    <w:lsdException w:name="Medium Grid 2 Accent 2" w:uiPriority="68"/>
+    <w:lsdException w:name="Medium Grid 3 Accent 2" w:uiPriority="69"/>
+    <w:lsdException w:name="Dark List Accent 2" w:uiPriority="70"/>
+    <w:lsdException w:name="Colorful Shading Accent 2" w:uiPriority="71"/>
+    <w:lsdException w:name="Colorful List Accent 2" w:uiPriority="72"/>
+    <w:lsdException w:name="Colorful Grid Accent 2" w:uiPriority="73"/>
+    <w:lsdException w:name="Light Shading Accent 3" w:uiPriority="60"/>
+    <w:lsdException w:name="Light List Accent 3" w:uiPriority="61"/>
+    <w:lsdException w:name="Light Grid Accent 3" w:uiPriority="62"/>
+    <w:lsdException w:name="Medium Shading 1 Accent 3" w:uiPriority="63"/>
+    <w:lsdException w:name="Medium Shading 2 Accent 3" w:uiPriority="64"/>
+    <w:lsdException w:name="Medium List 1 Accent 3" w:uiPriority="65"/>
+    <w:lsdException w:name="Medium List 2 Accent 3" w:uiPriority="66"/>
+    <w:lsdException w:name="Medium Grid 1 Accent 3" w:uiPriority="67"/>
+    <w:lsdException w:name="Medium Grid 2 Accent 3" w:uiPriority="68"/>
+    <w:lsdException w:name="Medium Grid 3 Accent 3" w:uiPriority="69"/>
+    <w:lsdException w:name="Dark List Accent 3" w:uiPriority="70"/>
+    <w:lsdException w:name="Colorful Shading Accent 3" w:uiPriority="71"/>
+    <w:lsdException w:name="Colorful List Accent 3" w:uiPriority="72"/>
+    <w:lsdException w:name="Colorful Grid Accent 3" w:uiPriority="73"/>
+    <w:lsdException w:name="Light Shading Accent 4" w:uiPriority="60"/>
+    <w:lsdException w:name="Light List Accent 4" w:uiPriority="61"/>
+    <w:lsdException w:name="Light Grid Accent 4" w:uiPriority="62"/>
+    <w:lsdException w:name="Medium Shading 1 Accent 4" w:uiPriority="63"/>
+    <w:lsdException w:name="Medium Shading 2 Accent 4" w:uiPriority="64"/>
+    <w:lsdException w:name="Medium List 1 Accent 4" w:uiPriority="65"/>
+    <w:lsdException w:name="Medium List 2 Accent 4" w:uiPriority="66"/>
+    <w:lsdException w:name="Medium Grid 1 Accent 4" w:uiPriority="67"/>
+    <w:lsdException w:name="Medium Grid 2 Accent 4" w:uiPriority="68"/>
+    <w:lsdException w:name="Medium Grid 3 Accent 4" w:uiPriority="69"/>
+    <w:lsdException w:name="Dark List Accent 4" w:uiPriority="70"/>
+    <w:lsdException w:name="Colorful Shading Accent 4" w:uiPriority="71"/>
+    <w:lsdException w:name="Colorful List Accent 4" w:uiPriority="72"/>
+    <w:lsdException w:name="Colorful Grid Accent 4" w:uiPriority="73"/>
+    <w:lsdException w:name="Light Shading Accent 5" w:uiPriority="60"/>
+    <w:lsdException w:name="Light List Accent 5" w:uiPriority="61"/>
+    <w:lsdException w:name="Light Grid Accent 5" w:uiPriority="62"/>
+    <w:lsdException w:name="Medium Shading 1 Accent 5" w:uiPriority="63"/>
+    <w:lsdException w:name="Medium Shading 2 Accent 5" w:uiPriority="64"/>
+    <w:lsdException w:name="Medium List 1 Accent 5" w:uiPriority="65"/>
+    <w:lsdException w:name="Medium List 2 Accent 5" w:uiPriority="66"/>
+    <w:lsdException w:name="Medium Grid 1 Accent 5" w:uiPriority="67"/>
+    <w:lsdException w:name="Medium Grid 2 Accent 5" w:uiPriority="68"/>
+    <w:lsdException w:name="Medium Grid 3 Accent 5" w:uiPriority="69"/>
+    <w:lsdException w:name="Dark List Accent 5" w:uiPriority="70"/>
+    <w:lsdException w:name="Colorful Shading Accent 5" w:uiPriority="71"/>
+    <w:lsdException w:name="Colorful List Accent 5" w:uiPriority="72"/>
+    <w:lsdException w:name="Colorful Grid Accent 5" w:uiPriority="73"/>
+    <w:lsdException w:name="Light Shading Accent 6" w:uiPriority="60"/>
+    <w:lsdException w:name="Light List Accent 6" w:uiPriority="61"/>
+    <w:lsdException w:name="Light Grid Accent 6" w:uiPriority="62"/>
+    <w:lsdException w:name="Medium Shading 1 Accent 6" w:uiPriority="63"/>
+    <w:lsdException w:name="Medium Shading 2 Accent 6" w:uiPriority="64"/>
+    <w:lsdException w:name="Medium List 1 Accent 6" w:uiPriority="65"/>
+    <w:lsdException w:name="Medium List 2 Accent 6" w:uiPriority="66"/>
+    <w:lsdException w:name="Medium Grid 1 Accent 6" w:uiPriority="67"/>
+    <w:lsdException w:name="Medium Grid 2 Accent 6" w:uiPriority="68"/>
+    <w:lsdException w:name="Medium Grid 3 Accent 6" w:uiPriority="69"/>
+    <w:lsdException w:name="Dark List Accent 6" w:uiPriority="70"/>
+    <w:lsdException w:name="Colorful Shading Accent 6" w:uiPriority="71"/>
+    <w:lsdException w:name="Colorful List Accent 6" w:uiPriority="72"/>
+    <w:lsdException w:name="Colorful Grid Accent 6" w:uiPriority="73"/>
+    <w:lsdException w:name="Subtle Emphasis" w:uiPriority="19" w:qFormat="1"/>
+    <w:lsdException w:name="Intense Emphasis" w:uiPriority="21" w:qFormat="1"/>
+    <w:lsdException w:name="Subtle Reference" w:uiPriority="31" w:qFormat="1"/>
+    <w:lsdException w:name="Intense Reference" w:uiPriority="32" w:qFormat="1"/>
+    <w:lsdException w:name="Book Title" w:uiPriority="33" w:qFormat="1"/>
+    <w:lsdException w:name="Bibliography" w:semiHidden="1" w:uiPriority="37" w:unhideWhenUsed="1"/>
+    <w:lsdException w:name="TOC Heading" w:semiHidden="1" w:uiPriority="39" w:unhideWhenUsed="1" w:qFormat="1"/>
+    <w:lsdException w:name="Plain Table 1" w:uiPriority="41"/>
+    <w:lsdException w:name="Plain Table 2" w:uiPriority="42"/>
+    <w:lsdException w:name="Plain Table 3" w:uiPriority="43"/>
+    <w:lsdException w:name="Plain Table 4" w:uiPriority="44"/>
+    <w:lsdException w:name="Plain Table 5" w:uiPriority="45"/>
+    <w:lsdException w:name="Grid Table Light" w:uiPriority="40"/>
+    <w:lsdException w:name="Grid Table 1 Light" w:uiPriority="46"/>
+    <w:lsdException w:name="Grid Table 2" w:uiPriority="47"/>
+    <w:lsdException w:name="Grid Table 3" w:uiPriority="48"/>
+    <w:lsdException w:name="Grid Table 4" w:uiPriority="49"/>
+    <w:lsdException w:name="Grid Table 5 Dark" w:uiPriority="50"/>
+    <w:lsdException w:name="Grid Table 6 Colorful" w:uiPriority="51"/>
+    <w:lsdException w:name="Grid Table 7 Colorful" w:uiPriority="52"/>
+    <w:lsdException w:name="Grid Table 1 Light Accent 1" w:uiPriority="46"/>
+    <w:lsdException w:name="Grid Table 2 Accent 1" w:uiPriority="47"/>
+    <w:lsdException w:name="Grid Table 3 Accent 1" w:uiPriority="48"/>
+    <w:lsdException w:name="Grid Table 4 Accent 1" w:uiPriority="49"/>
+    <w:lsdException w:name="Grid Table 5 Dark Accent 1" w:uiPriority="50"/>
+    <w:lsdException w:name="Grid Table 6 Colorful Accent 1" w:uiPriority="51"/>
+    <w:lsdException w:name="Grid Table 7 Colorful Accent 1" w:uiPriority="52"/>
+    <w:lsdException w:name="Grid Table 1 Light Accent 2" w:uiPriority="46"/>
+    <w:lsdException w:name="Grid Table 2 Accent 2" w:uiPriority="47"/>
+    <w:lsdException w:name="Grid Table 3 Accent 2" w:uiPriority="48"/>
+    <w:lsdException w:name="Grid Table 4 Accent 2" w:uiPriority="49"/>
+    <w:lsdException w:name="Grid Table 5 Dark Accent 2" w:uiPriority="50"/>
+    <w:lsdException w:name="Grid Table 6 Colorful Accent 2" w:uiPriority="51"/>
+    <w:lsdException w:name="Grid Table 7 Colorful Accent 2" w:uiPriority="52"/>
+    <w:lsdException w:name="Grid Table 1 Light Accent 3" w:uiPriority="46"/>
+    <w:lsdException w:name="Grid Table 2 Accent 3" w:uiPriority="47"/>
+    <w:lsdException w:name="Grid Table 3 Accent 3" w:uiPriority="48"/>
+    <w:lsdException w:name="Grid Table 4 Accent 3" w:uiPriority="49"/>
+    <w:lsdException w:name="Grid Table 5 Dark Accent 3" w:uiPriority="50"/>
+    <w:lsdException w:name="Grid Table 6 Colorful Accent 3" w:uiPriority="51"/>
+    <w:lsdException w:name="Grid Table 7 Colorful Accent 3" w:uiPriority="52"/>
+    <w:lsdException w:name="Grid Table 1 Light Accent 4" w:uiPriority="46"/>
+    <w:lsdException w:name="Grid Table 2 Accent 4" w:uiPriority="47"/>
+    <w:lsdException w:name="Grid Table 3 Accent 4" w:uiPriority="48"/>
+    <w:lsdException w:name="Grid Table 4 Accent 4" w:uiPriority="49"/>
+    <w:lsdException w:name="Grid Table 5 Dark Accent 4" w:uiPriority="50"/>
+    <w:lsdException w:name="Grid Table 6 Colorful Accent 4" w:uiPriority="51"/>
+    <w:lsdException w:name="Grid Table 7 Colorful Accent 4" w:uiPriority="52"/>
+    <w:lsdException w:name="Grid Table 1 Light Accent 5" w:uiPriority="46"/>
+    <w:lsdException w:name="Grid Table 2 Accent 5" w:uiPriority="47"/>
+    <w:lsdException w:name="Grid Table 3 Accent 5" w:uiPriority="48"/>
+    <w:lsdException w:name="Grid Table 4 Accent 5" w:uiPriority="49"/>
+    <w:lsdException w:name="Grid Table 5 Dark Accent 5" w:uiPriority="50"/>
+    <w:lsdException w:name="Grid Table 6 Colorful Accent 5" w:uiPriority="51"/>
+    <w:lsdException w:name="Grid Table 7 Colorful Accent 5" w:uiPriority="52"/>
+    <w:lsdException w:name="Grid Table 1 Light Accent 6" w:uiPriority="46"/>
+    <w:lsdException w:name="Grid Table 2 Accent 6" w:uiPriority="47"/>
+    <w:lsdException w:name="Grid Table 3 Accent 6" w:uiPriority="48"/>
+    <w:lsdException w:name="Grid Table 4 Accent 6" w:uiPriority="49"/>
+    <w:lsdException w:name="Grid Table 5 Dark Accent 6" w:uiPriority="50"/>
+    <w:lsdException w:name="Grid Table 6 Colorful Accent 6" w:uiPriority="51"/>
+    <w:lsdException w:name="Grid Table 7 Colorful Accent 6" w:uiPriority="52"/>
+    <w:lsdException w:name="List Table 1 Light" w:uiPriority="46"/>
+    <w:lsdException w:name="List Table 2" w:uiPriority="47"/>
+    <w:lsdException w:name="List Table 3" w:uiPriority="48"/>
+    <w:lsdException w:name="List Table 4" w:uiPriority="49"/>
+    <w:lsdException w:name="List Table 5 Dark" w:uiPriority="50"/>
+    <w:lsdException w:name="List Table 6 Colorful" w:uiPriority="51"/>
+    <w:lsdException w:name="List Table 7 Colorful" w:uiPriority="52"/>
+    <w:lsdException w:name="List Table 1 Light Accent 1" w:uiPriority="46"/>
+    <w:lsdException w:name="List Table 2 Accent 1" w:uiPriority="47"/>
+    <w:lsdException w:name="List Table 3 Accent 1" w:uiPriority="48"/>
+    <w:lsdException w:name="List Table 4 Accent 1" w:uiPriority="49"/>
+    <w:lsdException w:name="List Table 5 Dark Accent 1" w:uiPriority="50"/>
+    <w:lsdException w:name="List Table 6 Colorful Accent 1" w:uiPriority="51"/>
+    <w:lsdException w:name="List Table 7 Colorful Accent 1" w:uiPriority="52"/>
+    <w:lsdException w:name="List Table 1 Light Accent 2" w:uiPriority="46"/>
+    <w:lsdException w:name="List Table 2 Accent 2" w:uiPriority="47"/>
+    <w:lsdException w:name="List Table 3 Accent 2" w:uiPriority="48"/>
+    <w:lsdException w:name="List Table 4 Accent 2" w:uiPriority="49"/>
+    <w:lsdException w:name="List Table 5 Dark Accent 2" w:uiPriority="50"/>
+    <w:lsdException w:name="List Table 6 Colorful Accent 2" w:uiPriority="51"/>
+    <w:lsdException w:name="List Table 7 Colorful Accent 2" w:uiPriority="52"/>
+    <w:lsdException w:name="List Table 1 Light Accent 3" w:uiPriority="46"/>
+    <w:lsdException w:name="List Table 2 Accent 3" w:uiPriority="47"/>
+    <w:lsdException w:name="List Table 3 Accent 3" w:uiPriority="48"/>
+    <w:lsdException w:name="List Table 4 Accent 3" w:uiPriority="49"/>
+    <w:lsdException w:name="List Table 5 Dark Accent 3" w:uiPriority="50"/>
+    <w:lsdException w:name="List Table 6 Colorful Accent 3" w:uiPriority="51"/>
+    <w:lsdException w:name="List Table 7 Colorful Accent 3" w:uiPriority="52"/>
+    <w:lsdException w:name="List Table 1 Light Accent 4" w:uiPriority="46"/>
+    <w:lsdException w:name="List Table 2 Accent 4" w:uiPriority="47"/>
+    <w:lsdException w:name="List Table 3 Accent 4" w:uiPriority="48"/>
+    <w:lsdException w:name="List Table 4 Accent 4" w:uiPriority="49"/>
+    <w:lsdException w:name="List Table 5 Dark Accent 4" w:uiPriority="50"/>
+    <w:lsdException w:name="List Table 6 Colorful Accent 4" w:uiPriority="51"/>
+    <w:lsdException w:name="List Table 7 Colorful Accent 4" w:uiPriority="52"/>
+    <w:lsdException w:name="List Table 1 Light Accent 5" w:uiPriority="46"/>
+    <w:lsdException w:name="List Table 2 Accent 5" w:uiPriority="47"/>
+    <w:lsdException w:name="List Table 3 Accent 5" w:uiPriority="48"/>
+    <w:lsdException w:name="List Table 4 Accent 5" w:uiPriority="49"/>
+    <w:lsdException w:name="List Table 5 Dark Accent 5" w:uiPriority="50"/>
+    <w:lsdException w:name="List Table 6 Colorful Accent 5" w:uiPriority="51"/>
+    <w:lsdException w:name="List Table 7 Colorful Accent 5" w:uiPriority="52"/>
+    <w:lsdException w:name="List Table 1 Light Accent 6" w:uiPriority="46"/>
+    <w:lsdException w:name="List Table 2 Accent 6" w:uiPriority="47"/>
+    <w:lsdException w:name="List Table 3 Accent 6" w:uiPriority="48"/>
+    <w:lsdException w:name="List Table 4 Accent 6" w:uiPriority="49"/>
+    <w:lsdException w:name="List Table 5 Dark Accent 6" w:uiPriority="50"/>
+    <w:lsdException w:name="List Table 6 Colorful Accent 6" w:uiPriority="51"/>
+    <w:lsdException w:name="List Table 7 Colorful Accent 6" w:uiPriority="52"/>
   </w:latentStyles>
   <w:style w:type="paragraph" w:default="1" w:styleId="Normal">
     <w:name w:val="Normal"/>

</xml_diff>